<commit_message>
added some photos and stuff
</commit_message>
<xml_diff>
--- a/Design with MicroProcessors.docx
+++ b/Design with MicroProcessors.docx
@@ -465,6 +465,165 @@
     <w:p>
       <w:pPr>
         <w:ind w:left="1800"/>
+        <w:jc w:val="center"/>
+        <w:rPr>
+          <w:rFonts w:ascii="Times New Roman" w:hAnsi="Times New Roman" w:cs="Times New Roman"/>
+          <w:sz w:val="24"/>
+          <w:szCs w:val="32"/>
+        </w:rPr>
+      </w:pPr>
+      <w:r>
+        <w:rPr>
+          <w:rFonts w:ascii="Times New Roman" w:hAnsi="Times New Roman" w:cs="Times New Roman"/>
+          <w:noProof/>
+          <w:sz w:val="24"/>
+          <w:szCs w:val="32"/>
+        </w:rPr>
+        <w:lastRenderedPageBreak/>
+        <w:drawing>
+          <wp:inline distT="0" distB="0" distL="0" distR="0">
+            <wp:extent cx="3931263" cy="2611581"/>
+            <wp:effectExtent l="0" t="0" r="0" b="0"/>
+            <wp:docPr id="1" name="Picture 1"/>
+            <wp:cNvGraphicFramePr>
+              <a:graphicFrameLocks xmlns:a="http://schemas.openxmlformats.org/drawingml/2006/main" noChangeAspect="1"/>
+            </wp:cNvGraphicFramePr>
+            <a:graphic xmlns:a="http://schemas.openxmlformats.org/drawingml/2006/main">
+              <a:graphicData uri="http://schemas.openxmlformats.org/drawingml/2006/picture">
+                <pic:pic xmlns:pic="http://schemas.openxmlformats.org/drawingml/2006/picture">
+                  <pic:nvPicPr>
+                    <pic:cNvPr id="1" name="robo1.png"/>
+                    <pic:cNvPicPr/>
+                  </pic:nvPicPr>
+                  <pic:blipFill>
+                    <a:blip r:embed="rId7">
+                      <a:extLst>
+                        <a:ext uri="{28A0092B-C50C-407E-A947-70E740481C1C}">
+                          <a14:useLocalDpi xmlns:a14="http://schemas.microsoft.com/office/drawing/2010/main" val="0"/>
+                        </a:ext>
+                      </a:extLst>
+                    </a:blip>
+                    <a:stretch>
+                      <a:fillRect/>
+                    </a:stretch>
+                  </pic:blipFill>
+                  <pic:spPr>
+                    <a:xfrm>
+                      <a:off x="0" y="0"/>
+                      <a:ext cx="3960747" cy="2631167"/>
+                    </a:xfrm>
+                    <a:prstGeom prst="rect">
+                      <a:avLst/>
+                    </a:prstGeom>
+                  </pic:spPr>
+                </pic:pic>
+              </a:graphicData>
+            </a:graphic>
+          </wp:inline>
+        </w:drawing>
+      </w:r>
+    </w:p>
+    <w:p>
+      <w:pPr>
+        <w:ind w:left="1800"/>
+        <w:jc w:val="center"/>
+        <w:rPr>
+          <w:rFonts w:ascii="Times New Roman" w:hAnsi="Times New Roman" w:cs="Times New Roman"/>
+          <w:sz w:val="24"/>
+          <w:szCs w:val="32"/>
+        </w:rPr>
+      </w:pPr>
+      <w:r>
+        <w:rPr>
+          <w:rFonts w:ascii="Times New Roman" w:hAnsi="Times New Roman" w:cs="Times New Roman"/>
+          <w:sz w:val="24"/>
+          <w:szCs w:val="32"/>
+        </w:rPr>
+        <w:t>Before the modifications – top view</w:t>
+      </w:r>
+    </w:p>
+    <w:p>
+      <w:pPr>
+        <w:ind w:left="1800"/>
+        <w:jc w:val="center"/>
+        <w:rPr>
+          <w:rFonts w:ascii="Times New Roman" w:hAnsi="Times New Roman" w:cs="Times New Roman"/>
+          <w:sz w:val="24"/>
+          <w:szCs w:val="32"/>
+        </w:rPr>
+      </w:pPr>
+      <w:r>
+        <w:rPr>
+          <w:rFonts w:ascii="Times New Roman" w:hAnsi="Times New Roman" w:cs="Times New Roman"/>
+          <w:noProof/>
+          <w:sz w:val="24"/>
+          <w:szCs w:val="32"/>
+        </w:rPr>
+        <w:drawing>
+          <wp:inline distT="0" distB="0" distL="0" distR="0">
+            <wp:extent cx="3947502" cy="3292125"/>
+            <wp:effectExtent l="0" t="0" r="0" b="3810"/>
+            <wp:docPr id="2" name="Picture 2"/>
+            <wp:cNvGraphicFramePr>
+              <a:graphicFrameLocks xmlns:a="http://schemas.openxmlformats.org/drawingml/2006/main" noChangeAspect="1"/>
+            </wp:cNvGraphicFramePr>
+            <a:graphic xmlns:a="http://schemas.openxmlformats.org/drawingml/2006/main">
+              <a:graphicData uri="http://schemas.openxmlformats.org/drawingml/2006/picture">
+                <pic:pic xmlns:pic="http://schemas.openxmlformats.org/drawingml/2006/picture">
+                  <pic:nvPicPr>
+                    <pic:cNvPr id="2" name="robo2.png"/>
+                    <pic:cNvPicPr/>
+                  </pic:nvPicPr>
+                  <pic:blipFill>
+                    <a:blip r:embed="rId8">
+                      <a:extLst>
+                        <a:ext uri="{28A0092B-C50C-407E-A947-70E740481C1C}">
+                          <a14:useLocalDpi xmlns:a14="http://schemas.microsoft.com/office/drawing/2010/main" val="0"/>
+                        </a:ext>
+                      </a:extLst>
+                    </a:blip>
+                    <a:stretch>
+                      <a:fillRect/>
+                    </a:stretch>
+                  </pic:blipFill>
+                  <pic:spPr>
+                    <a:xfrm>
+                      <a:off x="0" y="0"/>
+                      <a:ext cx="3947502" cy="3292125"/>
+                    </a:xfrm>
+                    <a:prstGeom prst="rect">
+                      <a:avLst/>
+                    </a:prstGeom>
+                  </pic:spPr>
+                </pic:pic>
+              </a:graphicData>
+            </a:graphic>
+          </wp:inline>
+        </w:drawing>
+      </w:r>
+    </w:p>
+    <w:p>
+      <w:pPr>
+        <w:ind w:left="1800"/>
+        <w:jc w:val="center"/>
+        <w:rPr>
+          <w:rFonts w:ascii="Times New Roman" w:hAnsi="Times New Roman" w:cs="Times New Roman"/>
+          <w:sz w:val="24"/>
+          <w:szCs w:val="32"/>
+        </w:rPr>
+      </w:pPr>
+      <w:r>
+        <w:rPr>
+          <w:rFonts w:ascii="Times New Roman" w:hAnsi="Times New Roman" w:cs="Times New Roman"/>
+          <w:sz w:val="24"/>
+          <w:szCs w:val="32"/>
+        </w:rPr>
+        <w:t>Before the modifications – bottom view</w:t>
+      </w:r>
+    </w:p>
+    <w:p>
+      <w:pPr>
+        <w:ind w:left="1800"/>
         <w:jc w:val="both"/>
         <w:rPr>
           <w:rFonts w:ascii="Times New Roman" w:hAnsi="Times New Roman" w:cs="Times New Roman"/>
@@ -681,7 +840,16 @@
           <w:sz w:val="24"/>
           <w:szCs w:val="24"/>
         </w:rPr>
-        <w:t xml:space="preserve">get the mode of operation, the calls the appropriate loop function. One of the loop functions, </w:t>
+        <w:t xml:space="preserve">get the mode of operation, the calls the appropriate loop function. One of the </w:t>
+      </w:r>
+      <w:r>
+        <w:rPr>
+          <w:rFonts w:ascii="Times New Roman" w:hAnsi="Times New Roman" w:cs="Times New Roman"/>
+          <w:sz w:val="24"/>
+          <w:szCs w:val="24"/>
+        </w:rPr>
+        <w:lastRenderedPageBreak/>
+        <w:t xml:space="preserve">loop functions, </w:t>
       </w:r>
       <w:proofErr w:type="spellStart"/>
       <w:proofErr w:type="gramStart"/>
@@ -882,96 +1050,2658 @@
     <w:p>
       <w:pPr>
         <w:pStyle w:val="ListParagraph"/>
-        <w:numPr>
-          <w:ilvl w:val="0"/>
-          <w:numId w:val="4"/>
-        </w:numPr>
-        <w:jc w:val="both"/>
-        <w:rPr>
-          <w:rFonts w:ascii="Times New Roman" w:hAnsi="Times New Roman" w:cs="Times New Roman"/>
-          <w:sz w:val="24"/>
-          <w:szCs w:val="24"/>
-        </w:rPr>
-      </w:pPr>
-      <w:r>
-        <w:rPr>
-          <w:rFonts w:ascii="Times New Roman" w:hAnsi="Times New Roman" w:cs="Times New Roman"/>
-          <w:sz w:val="24"/>
-          <w:szCs w:val="24"/>
-        </w:rPr>
-        <w:t xml:space="preserve">bluetooth.cpp and </w:t>
-      </w:r>
-      <w:proofErr w:type="spellStart"/>
-      <w:r>
-        <w:rPr>
-          <w:rFonts w:ascii="Times New Roman" w:hAnsi="Times New Roman" w:cs="Times New Roman"/>
-          <w:sz w:val="24"/>
-          <w:szCs w:val="24"/>
-        </w:rPr>
-        <w:t>bluetooth.h</w:t>
-      </w:r>
-      <w:proofErr w:type="spellEnd"/>
-      <w:r>
-        <w:rPr>
-          <w:rFonts w:ascii="Times New Roman" w:hAnsi="Times New Roman" w:cs="Times New Roman"/>
-          <w:sz w:val="24"/>
-          <w:szCs w:val="24"/>
-        </w:rPr>
-        <w:t xml:space="preserve">: These files describe the interaction between the robot and a Bluetooth device (specifically one that uses the aforementioned app). </w:t>
-      </w:r>
-      <w:r>
-        <w:rPr>
-          <w:rFonts w:ascii="Times New Roman" w:hAnsi="Times New Roman" w:cs="Times New Roman"/>
-          <w:sz w:val="24"/>
-          <w:szCs w:val="24"/>
-        </w:rPr>
-        <w:t xml:space="preserve">It has the </w:t>
-      </w:r>
-      <w:proofErr w:type="spellStart"/>
-      <w:proofErr w:type="gramStart"/>
-      <w:r>
-        <w:rPr>
-          <w:rFonts w:ascii="Times New Roman" w:hAnsi="Times New Roman" w:cs="Times New Roman"/>
-          <w:sz w:val="24"/>
-          <w:szCs w:val="24"/>
-        </w:rPr>
-        <w:t>setupBLT</w:t>
-      </w:r>
-      <w:proofErr w:type="spellEnd"/>
-      <w:r>
-        <w:rPr>
-          <w:rFonts w:ascii="Times New Roman" w:hAnsi="Times New Roman" w:cs="Times New Roman"/>
-          <w:sz w:val="24"/>
-          <w:szCs w:val="24"/>
-        </w:rPr>
-        <w:t>(</w:t>
-      </w:r>
-      <w:proofErr w:type="gramEnd"/>
-      <w:r>
-        <w:rPr>
-          <w:rFonts w:ascii="Times New Roman" w:hAnsi="Times New Roman" w:cs="Times New Roman"/>
-          <w:sz w:val="24"/>
-          <w:szCs w:val="24"/>
-        </w:rPr>
-        <w:t xml:space="preserve">) and </w:t>
-      </w:r>
-      <w:proofErr w:type="spellStart"/>
-      <w:r>
-        <w:rPr>
-          <w:rFonts w:ascii="Times New Roman" w:hAnsi="Times New Roman" w:cs="Times New Roman"/>
-          <w:sz w:val="24"/>
-          <w:szCs w:val="24"/>
-        </w:rPr>
-        <w:t>loopBLT</w:t>
-      </w:r>
-      <w:proofErr w:type="spellEnd"/>
-      <w:r>
-        <w:rPr>
-          <w:rFonts w:ascii="Times New Roman" w:hAnsi="Times New Roman" w:cs="Times New Roman"/>
-          <w:sz w:val="24"/>
-          <w:szCs w:val="24"/>
-        </w:rPr>
-        <w:t>() functions used to setup this mode and to have it run if the mode is the active one</w:t>
+        <w:ind w:left="1440"/>
+        <w:jc w:val="center"/>
+        <w:rPr>
+          <w:rFonts w:ascii="Times New Roman" w:hAnsi="Times New Roman" w:cs="Times New Roman"/>
+          <w:sz w:val="24"/>
+          <w:szCs w:val="24"/>
+        </w:rPr>
+      </w:pPr>
+      <w:r>
+        <w:rPr>
+          <w:rFonts w:ascii="Times New Roman" w:hAnsi="Times New Roman" w:cs="Times New Roman"/>
+          <w:noProof/>
+          <w:sz w:val="24"/>
+          <w:szCs w:val="24"/>
+        </w:rPr>
+        <mc:AlternateContent>
+          <mc:Choice Requires="wps">
+            <w:drawing>
+              <wp:inline distT="0" distB="0" distL="0" distR="0" wp14:anchorId="48E85C9B" wp14:editId="15358F10">
+                <wp:extent cx="5187084" cy="1404620"/>
+                <wp:effectExtent l="0" t="0" r="13970" b="19685"/>
+                <wp:docPr id="217" name="Text Box 2"/>
+                <wp:cNvGraphicFramePr>
+                  <a:graphicFrameLocks xmlns:a="http://schemas.openxmlformats.org/drawingml/2006/main"/>
+                </wp:cNvGraphicFramePr>
+                <a:graphic xmlns:a="http://schemas.openxmlformats.org/drawingml/2006/main">
+                  <a:graphicData uri="http://schemas.microsoft.com/office/word/2010/wordprocessingShape">
+                    <wps:wsp>
+                      <wps:cNvSpPr txBox="1">
+                        <a:spLocks noChangeArrowheads="1"/>
+                      </wps:cNvSpPr>
+                      <wps:spPr bwMode="auto">
+                        <a:xfrm>
+                          <a:off x="0" y="0"/>
+                          <a:ext cx="5187084" cy="1404620"/>
+                        </a:xfrm>
+                        <a:prstGeom prst="rect">
+                          <a:avLst/>
+                        </a:prstGeom>
+                        <a:solidFill>
+                          <a:srgbClr val="FFFFFF"/>
+                        </a:solidFill>
+                        <a:ln w="9525">
+                          <a:solidFill>
+                            <a:srgbClr val="000000"/>
+                          </a:solidFill>
+                          <a:miter lim="800000"/>
+                          <a:headEnd/>
+                          <a:tailEnd/>
+                        </a:ln>
+                      </wps:spPr>
+                      <wps:txbx>
+                        <w:txbxContent>
+                          <w:p>
+                            <w:pPr>
+                              <w:contextualSpacing/>
+                              <w:rPr>
+                                <w:sz w:val="16"/>
+                                <w:szCs w:val="16"/>
+                              </w:rPr>
+                            </w:pPr>
+                            <w:r>
+                              <w:rPr>
+                                <w:sz w:val="16"/>
+                                <w:szCs w:val="16"/>
+                              </w:rPr>
+                              <w:t>//returns the decision (turn, go forward, do nothing etc) based on the employed strategy and sensor readings</w:t>
+                            </w:r>
+                          </w:p>
+                          <w:p>
+                            <w:pPr>
+                              <w:contextualSpacing/>
+                              <w:rPr>
+                                <w:sz w:val="16"/>
+                                <w:szCs w:val="16"/>
+                              </w:rPr>
+                            </w:pPr>
+                            <w:proofErr w:type="spellStart"/>
+                            <w:r>
+                              <w:rPr>
+                                <w:sz w:val="16"/>
+                                <w:szCs w:val="16"/>
+                              </w:rPr>
+                              <w:t>int</w:t>
+                            </w:r>
+                            <w:proofErr w:type="spellEnd"/>
+                            <w:r>
+                              <w:rPr>
+                                <w:sz w:val="16"/>
+                                <w:szCs w:val="16"/>
+                              </w:rPr>
+                              <w:t xml:space="preserve"> </w:t>
+                            </w:r>
+                            <w:proofErr w:type="spellStart"/>
+                            <w:proofErr w:type="gramStart"/>
+                            <w:r>
+                              <w:rPr>
+                                <w:sz w:val="16"/>
+                                <w:szCs w:val="16"/>
+                              </w:rPr>
+                              <w:t>getDecision</w:t>
+                            </w:r>
+                            <w:proofErr w:type="spellEnd"/>
+                            <w:r>
+                              <w:rPr>
+                                <w:sz w:val="16"/>
+                                <w:szCs w:val="16"/>
+                              </w:rPr>
+                              <w:t>(</w:t>
+                            </w:r>
+                            <w:proofErr w:type="spellStart"/>
+                            <w:proofErr w:type="gramEnd"/>
+                            <w:r>
+                              <w:rPr>
+                                <w:sz w:val="16"/>
+                                <w:szCs w:val="16"/>
+                              </w:rPr>
+                              <w:t>int</w:t>
+                            </w:r>
+                            <w:proofErr w:type="spellEnd"/>
+                            <w:r>
+                              <w:rPr>
+                                <w:sz w:val="16"/>
+                                <w:szCs w:val="16"/>
+                              </w:rPr>
+                              <w:t xml:space="preserve"> strategy){</w:t>
+                            </w:r>
+                          </w:p>
+                          <w:p>
+                            <w:pPr>
+                              <w:contextualSpacing/>
+                              <w:rPr>
+                                <w:sz w:val="16"/>
+                                <w:szCs w:val="16"/>
+                              </w:rPr>
+                            </w:pPr>
+                            <w:r>
+                              <w:rPr>
+                                <w:sz w:val="16"/>
+                                <w:szCs w:val="16"/>
+                              </w:rPr>
+                              <w:t xml:space="preserve">  </w:t>
+                            </w:r>
+                            <w:proofErr w:type="spellStart"/>
+                            <w:r>
+                              <w:rPr>
+                                <w:sz w:val="16"/>
+                                <w:szCs w:val="16"/>
+                              </w:rPr>
+                              <w:t>int</w:t>
+                            </w:r>
+                            <w:proofErr w:type="spellEnd"/>
+                            <w:r>
+                              <w:rPr>
+                                <w:sz w:val="16"/>
+                                <w:szCs w:val="16"/>
+                              </w:rPr>
+                              <w:t xml:space="preserve"> decision = NOTHING;</w:t>
+                            </w:r>
+                          </w:p>
+                          <w:p>
+                            <w:pPr>
+                              <w:contextualSpacing/>
+                              <w:rPr>
+                                <w:sz w:val="16"/>
+                                <w:szCs w:val="16"/>
+                              </w:rPr>
+                            </w:pPr>
+                            <w:r>
+                              <w:rPr>
+                                <w:sz w:val="16"/>
+                                <w:szCs w:val="16"/>
+                              </w:rPr>
+                              <w:t xml:space="preserve">  </w:t>
+                            </w:r>
+                            <w:proofErr w:type="gramStart"/>
+                            <w:r>
+                              <w:rPr>
+                                <w:sz w:val="16"/>
+                                <w:szCs w:val="16"/>
+                              </w:rPr>
+                              <w:t>if(</w:t>
+                            </w:r>
+                            <w:proofErr w:type="spellStart"/>
+                            <w:proofErr w:type="gramEnd"/>
+                            <w:r>
+                              <w:rPr>
+                                <w:sz w:val="16"/>
+                                <w:szCs w:val="16"/>
+                              </w:rPr>
+                              <w:t>shouldGo</w:t>
+                            </w:r>
+                            <w:proofErr w:type="spellEnd"/>
+                            <w:r>
+                              <w:rPr>
+                                <w:sz w:val="16"/>
+                                <w:szCs w:val="16"/>
+                              </w:rPr>
+                              <w:t>(</w:t>
+                            </w:r>
+                            <w:proofErr w:type="spellStart"/>
+                            <w:r>
+                              <w:rPr>
+                                <w:sz w:val="16"/>
+                                <w:szCs w:val="16"/>
+                              </w:rPr>
+                              <w:t>lookFront</w:t>
+                            </w:r>
+                            <w:proofErr w:type="spellEnd"/>
+                            <w:r>
+                              <w:rPr>
+                                <w:sz w:val="16"/>
+                                <w:szCs w:val="16"/>
+                              </w:rPr>
+                              <w:t>, strategy)){</w:t>
+                            </w:r>
+                          </w:p>
+                          <w:p>
+                            <w:pPr>
+                              <w:contextualSpacing/>
+                              <w:rPr>
+                                <w:sz w:val="16"/>
+                                <w:szCs w:val="16"/>
+                              </w:rPr>
+                            </w:pPr>
+                            <w:r>
+                              <w:rPr>
+                                <w:sz w:val="16"/>
+                                <w:szCs w:val="16"/>
+                              </w:rPr>
+                              <w:t xml:space="preserve">      </w:t>
+                            </w:r>
+                            <w:proofErr w:type="gramStart"/>
+                            <w:r>
+                              <w:rPr>
+                                <w:sz w:val="16"/>
+                                <w:szCs w:val="16"/>
+                              </w:rPr>
+                              <w:t>stop(</w:t>
+                            </w:r>
+                            <w:proofErr w:type="gramEnd"/>
+                            <w:r>
+                              <w:rPr>
+                                <w:sz w:val="16"/>
+                                <w:szCs w:val="16"/>
+                              </w:rPr>
+                              <w:t>);</w:t>
+                            </w:r>
+                          </w:p>
+                          <w:p>
+                            <w:pPr>
+                              <w:contextualSpacing/>
+                              <w:rPr>
+                                <w:sz w:val="16"/>
+                                <w:szCs w:val="16"/>
+                              </w:rPr>
+                            </w:pPr>
+                            <w:r>
+                              <w:rPr>
+                                <w:sz w:val="16"/>
+                                <w:szCs w:val="16"/>
+                              </w:rPr>
+                              <w:t xml:space="preserve">      </w:t>
+                            </w:r>
+                            <w:proofErr w:type="gramStart"/>
+                            <w:r>
+                              <w:rPr>
+                                <w:sz w:val="16"/>
+                                <w:szCs w:val="16"/>
+                              </w:rPr>
+                              <w:t>if(</w:t>
+                            </w:r>
+                            <w:proofErr w:type="spellStart"/>
+                            <w:proofErr w:type="gramEnd"/>
+                            <w:r>
+                              <w:rPr>
+                                <w:sz w:val="16"/>
+                                <w:szCs w:val="16"/>
+                              </w:rPr>
+                              <w:t>shouldGo</w:t>
+                            </w:r>
+                            <w:proofErr w:type="spellEnd"/>
+                            <w:r>
+                              <w:rPr>
+                                <w:sz w:val="16"/>
+                                <w:szCs w:val="16"/>
+                              </w:rPr>
+                              <w:t>(</w:t>
+                            </w:r>
+                            <w:proofErr w:type="spellStart"/>
+                            <w:r>
+                              <w:rPr>
+                                <w:sz w:val="16"/>
+                                <w:szCs w:val="16"/>
+                              </w:rPr>
+                              <w:t>lookLeft</w:t>
+                            </w:r>
+                            <w:proofErr w:type="spellEnd"/>
+                            <w:r>
+                              <w:rPr>
+                                <w:sz w:val="16"/>
+                                <w:szCs w:val="16"/>
+                              </w:rPr>
+                              <w:t>, strategy)){</w:t>
+                            </w:r>
+                          </w:p>
+                          <w:p>
+                            <w:pPr>
+                              <w:contextualSpacing/>
+                              <w:rPr>
+                                <w:sz w:val="16"/>
+                                <w:szCs w:val="16"/>
+                              </w:rPr>
+                            </w:pPr>
+                            <w:r>
+                              <w:rPr>
+                                <w:sz w:val="16"/>
+                                <w:szCs w:val="16"/>
+                              </w:rPr>
+                              <w:t xml:space="preserve">  </w:t>
+                            </w:r>
+                          </w:p>
+                          <w:p>
+                            <w:pPr>
+                              <w:contextualSpacing/>
+                              <w:rPr>
+                                <w:sz w:val="16"/>
+                                <w:szCs w:val="16"/>
+                              </w:rPr>
+                            </w:pPr>
+                            <w:r>
+                              <w:rPr>
+                                <w:sz w:val="16"/>
+                                <w:szCs w:val="16"/>
+                              </w:rPr>
+                              <w:t xml:space="preserve">        </w:t>
+                            </w:r>
+                            <w:proofErr w:type="gramStart"/>
+                            <w:r>
+                              <w:rPr>
+                                <w:sz w:val="16"/>
+                                <w:szCs w:val="16"/>
+                              </w:rPr>
+                              <w:t>if(</w:t>
+                            </w:r>
+                            <w:proofErr w:type="spellStart"/>
+                            <w:proofErr w:type="gramEnd"/>
+                            <w:r>
+                              <w:rPr>
+                                <w:sz w:val="16"/>
+                                <w:szCs w:val="16"/>
+                              </w:rPr>
+                              <w:t>shouldGo</w:t>
+                            </w:r>
+                            <w:proofErr w:type="spellEnd"/>
+                            <w:r>
+                              <w:rPr>
+                                <w:sz w:val="16"/>
+                                <w:szCs w:val="16"/>
+                              </w:rPr>
+                              <w:t>(</w:t>
+                            </w:r>
+                            <w:proofErr w:type="spellStart"/>
+                            <w:r>
+                              <w:rPr>
+                                <w:sz w:val="16"/>
+                                <w:szCs w:val="16"/>
+                              </w:rPr>
+                              <w:t>lookRight</w:t>
+                            </w:r>
+                            <w:proofErr w:type="spellEnd"/>
+                            <w:r>
+                              <w:rPr>
+                                <w:sz w:val="16"/>
+                                <w:szCs w:val="16"/>
+                              </w:rPr>
+                              <w:t>, strategy)){</w:t>
+                            </w:r>
+                          </w:p>
+                          <w:p>
+                            <w:pPr>
+                              <w:contextualSpacing/>
+                              <w:rPr>
+                                <w:sz w:val="16"/>
+                                <w:szCs w:val="16"/>
+                              </w:rPr>
+                            </w:pPr>
+                            <w:r>
+                              <w:rPr>
+                                <w:sz w:val="16"/>
+                                <w:szCs w:val="16"/>
+                              </w:rPr>
+                              <w:t xml:space="preserve">          if (strategy == </w:t>
+                            </w:r>
+                            <w:proofErr w:type="gramStart"/>
+                            <w:r>
+                              <w:rPr>
+                                <w:sz w:val="16"/>
+                                <w:szCs w:val="16"/>
+                              </w:rPr>
+                              <w:t>AVOID){</w:t>
+                            </w:r>
+                            <w:proofErr w:type="gramEnd"/>
+                          </w:p>
+                          <w:p>
+                            <w:pPr>
+                              <w:contextualSpacing/>
+                              <w:rPr>
+                                <w:sz w:val="16"/>
+                                <w:szCs w:val="16"/>
+                              </w:rPr>
+                            </w:pPr>
+                            <w:r>
+                              <w:rPr>
+                                <w:sz w:val="16"/>
+                                <w:szCs w:val="16"/>
+                              </w:rPr>
+                              <w:t xml:space="preserve">            decision = TURN;</w:t>
+                            </w:r>
+                          </w:p>
+                          <w:p>
+                            <w:pPr>
+                              <w:contextualSpacing/>
+                              <w:rPr>
+                                <w:sz w:val="16"/>
+                                <w:szCs w:val="16"/>
+                              </w:rPr>
+                            </w:pPr>
+                            <w:r>
+                              <w:rPr>
+                                <w:sz w:val="16"/>
+                                <w:szCs w:val="16"/>
+                              </w:rPr>
+                              <w:t xml:space="preserve">          }</w:t>
+                            </w:r>
+                          </w:p>
+                          <w:p>
+                            <w:pPr>
+                              <w:contextualSpacing/>
+                              <w:rPr>
+                                <w:sz w:val="16"/>
+                                <w:szCs w:val="16"/>
+                              </w:rPr>
+                            </w:pPr>
+                            <w:r>
+                              <w:rPr>
+                                <w:sz w:val="16"/>
+                                <w:szCs w:val="16"/>
+                              </w:rPr>
+                              <w:t xml:space="preserve">          </w:t>
+                            </w:r>
+                            <w:proofErr w:type="gramStart"/>
+                            <w:r>
+                              <w:rPr>
+                                <w:sz w:val="16"/>
+                                <w:szCs w:val="16"/>
+                              </w:rPr>
+                              <w:t>else{</w:t>
+                            </w:r>
+                            <w:proofErr w:type="gramEnd"/>
+                          </w:p>
+                          <w:p>
+                            <w:pPr>
+                              <w:contextualSpacing/>
+                              <w:rPr>
+                                <w:sz w:val="16"/>
+                                <w:szCs w:val="16"/>
+                              </w:rPr>
+                            </w:pPr>
+                            <w:r>
+                              <w:rPr>
+                                <w:sz w:val="16"/>
+                                <w:szCs w:val="16"/>
+                              </w:rPr>
+                              <w:t xml:space="preserve">            decision = NOTHING;</w:t>
+                            </w:r>
+                          </w:p>
+                          <w:p>
+                            <w:pPr>
+                              <w:contextualSpacing/>
+                              <w:rPr>
+                                <w:sz w:val="16"/>
+                                <w:szCs w:val="16"/>
+                              </w:rPr>
+                            </w:pPr>
+                            <w:r>
+                              <w:rPr>
+                                <w:sz w:val="16"/>
+                                <w:szCs w:val="16"/>
+                              </w:rPr>
+                              <w:t xml:space="preserve">          }</w:t>
+                            </w:r>
+                          </w:p>
+                          <w:p>
+                            <w:pPr>
+                              <w:contextualSpacing/>
+                              <w:rPr>
+                                <w:sz w:val="16"/>
+                                <w:szCs w:val="16"/>
+                              </w:rPr>
+                            </w:pPr>
+                            <w:r>
+                              <w:rPr>
+                                <w:sz w:val="16"/>
+                                <w:szCs w:val="16"/>
+                              </w:rPr>
+                              <w:t xml:space="preserve">        }</w:t>
+                            </w:r>
+                          </w:p>
+                          <w:p>
+                            <w:pPr>
+                              <w:contextualSpacing/>
+                              <w:rPr>
+                                <w:sz w:val="16"/>
+                                <w:szCs w:val="16"/>
+                              </w:rPr>
+                            </w:pPr>
+                            <w:r>
+                              <w:rPr>
+                                <w:sz w:val="16"/>
+                                <w:szCs w:val="16"/>
+                              </w:rPr>
+                              <w:t xml:space="preserve">        </w:t>
+                            </w:r>
+                            <w:proofErr w:type="gramStart"/>
+                            <w:r>
+                              <w:rPr>
+                                <w:sz w:val="16"/>
+                                <w:szCs w:val="16"/>
+                              </w:rPr>
+                              <w:t>else{</w:t>
+                            </w:r>
+                            <w:proofErr w:type="gramEnd"/>
+                          </w:p>
+                          <w:p>
+                            <w:pPr>
+                              <w:contextualSpacing/>
+                              <w:rPr>
+                                <w:sz w:val="16"/>
+                                <w:szCs w:val="16"/>
+                              </w:rPr>
+                            </w:pPr>
+                            <w:r>
+                              <w:rPr>
+                                <w:sz w:val="16"/>
+                                <w:szCs w:val="16"/>
+                              </w:rPr>
+                              <w:t xml:space="preserve">          decision = GO_RIGHT;</w:t>
+                            </w:r>
+                          </w:p>
+                          <w:p>
+                            <w:pPr>
+                              <w:contextualSpacing/>
+                              <w:rPr>
+                                <w:sz w:val="16"/>
+                                <w:szCs w:val="16"/>
+                              </w:rPr>
+                            </w:pPr>
+                            <w:r>
+                              <w:rPr>
+                                <w:sz w:val="16"/>
+                                <w:szCs w:val="16"/>
+                              </w:rPr>
+                              <w:t xml:space="preserve">        }</w:t>
+                            </w:r>
+                          </w:p>
+                          <w:p>
+                            <w:pPr>
+                              <w:contextualSpacing/>
+                              <w:rPr>
+                                <w:sz w:val="16"/>
+                                <w:szCs w:val="16"/>
+                              </w:rPr>
+                            </w:pPr>
+                            <w:r>
+                              <w:rPr>
+                                <w:sz w:val="16"/>
+                                <w:szCs w:val="16"/>
+                              </w:rPr>
+                              <w:t xml:space="preserve">    }</w:t>
+                            </w:r>
+                          </w:p>
+                          <w:p>
+                            <w:pPr>
+                              <w:contextualSpacing/>
+                              <w:rPr>
+                                <w:sz w:val="16"/>
+                                <w:szCs w:val="16"/>
+                              </w:rPr>
+                            </w:pPr>
+                            <w:r>
+                              <w:rPr>
+                                <w:sz w:val="16"/>
+                                <w:szCs w:val="16"/>
+                              </w:rPr>
+                              <w:t xml:space="preserve">    </w:t>
+                            </w:r>
+                            <w:proofErr w:type="gramStart"/>
+                            <w:r>
+                              <w:rPr>
+                                <w:sz w:val="16"/>
+                                <w:szCs w:val="16"/>
+                              </w:rPr>
+                              <w:t>else{</w:t>
+                            </w:r>
+                            <w:proofErr w:type="gramEnd"/>
+                          </w:p>
+                          <w:p>
+                            <w:pPr>
+                              <w:contextualSpacing/>
+                              <w:rPr>
+                                <w:sz w:val="16"/>
+                                <w:szCs w:val="16"/>
+                              </w:rPr>
+                            </w:pPr>
+                            <w:r>
+                              <w:rPr>
+                                <w:sz w:val="16"/>
+                                <w:szCs w:val="16"/>
+                              </w:rPr>
+                              <w:t xml:space="preserve">      decision = GO_LEFT;</w:t>
+                            </w:r>
+                          </w:p>
+                          <w:p>
+                            <w:pPr>
+                              <w:contextualSpacing/>
+                              <w:rPr>
+                                <w:sz w:val="16"/>
+                                <w:szCs w:val="16"/>
+                              </w:rPr>
+                            </w:pPr>
+                            <w:r>
+                              <w:rPr>
+                                <w:sz w:val="16"/>
+                                <w:szCs w:val="16"/>
+                              </w:rPr>
+                              <w:t xml:space="preserve">    }</w:t>
+                            </w:r>
+                          </w:p>
+                          <w:p>
+                            <w:pPr>
+                              <w:contextualSpacing/>
+                              <w:rPr>
+                                <w:sz w:val="16"/>
+                                <w:szCs w:val="16"/>
+                              </w:rPr>
+                            </w:pPr>
+                            <w:r>
+                              <w:rPr>
+                                <w:sz w:val="16"/>
+                                <w:szCs w:val="16"/>
+                              </w:rPr>
+                              <w:t xml:space="preserve">  }</w:t>
+                            </w:r>
+                          </w:p>
+                          <w:p>
+                            <w:pPr>
+                              <w:contextualSpacing/>
+                              <w:rPr>
+                                <w:sz w:val="16"/>
+                                <w:szCs w:val="16"/>
+                              </w:rPr>
+                            </w:pPr>
+                            <w:r>
+                              <w:rPr>
+                                <w:sz w:val="16"/>
+                                <w:szCs w:val="16"/>
+                              </w:rPr>
+                              <w:t xml:space="preserve">  </w:t>
+                            </w:r>
+                            <w:proofErr w:type="gramStart"/>
+                            <w:r>
+                              <w:rPr>
+                                <w:sz w:val="16"/>
+                                <w:szCs w:val="16"/>
+                              </w:rPr>
+                              <w:t>else{</w:t>
+                            </w:r>
+                            <w:proofErr w:type="gramEnd"/>
+                          </w:p>
+                          <w:p>
+                            <w:pPr>
+                              <w:contextualSpacing/>
+                              <w:rPr>
+                                <w:sz w:val="16"/>
+                                <w:szCs w:val="16"/>
+                              </w:rPr>
+                            </w:pPr>
+                            <w:r>
+                              <w:rPr>
+                                <w:sz w:val="16"/>
+                                <w:szCs w:val="16"/>
+                              </w:rPr>
+                              <w:t xml:space="preserve">    decision </w:t>
+                            </w:r>
+                            <w:proofErr w:type="gramStart"/>
+                            <w:r>
+                              <w:rPr>
+                                <w:sz w:val="16"/>
+                                <w:szCs w:val="16"/>
+                              </w:rPr>
+                              <w:t>=  GO</w:t>
+                            </w:r>
+                            <w:proofErr w:type="gramEnd"/>
+                            <w:r>
+                              <w:rPr>
+                                <w:sz w:val="16"/>
+                                <w:szCs w:val="16"/>
+                              </w:rPr>
+                              <w:t>_FRONT;</w:t>
+                            </w:r>
+                          </w:p>
+                          <w:p>
+                            <w:pPr>
+                              <w:contextualSpacing/>
+                              <w:rPr>
+                                <w:sz w:val="16"/>
+                                <w:szCs w:val="16"/>
+                              </w:rPr>
+                            </w:pPr>
+                            <w:r>
+                              <w:rPr>
+                                <w:sz w:val="16"/>
+                                <w:szCs w:val="16"/>
+                              </w:rPr>
+                              <w:t xml:space="preserve">  }</w:t>
+                            </w:r>
+                          </w:p>
+                          <w:p>
+                            <w:pPr>
+                              <w:contextualSpacing/>
+                              <w:rPr>
+                                <w:sz w:val="16"/>
+                                <w:szCs w:val="16"/>
+                              </w:rPr>
+                            </w:pPr>
+                            <w:r>
+                              <w:rPr>
+                                <w:sz w:val="16"/>
+                                <w:szCs w:val="16"/>
+                              </w:rPr>
+                              <w:t xml:space="preserve">  return (decision);</w:t>
+                            </w:r>
+                          </w:p>
+                          <w:p>
+                            <w:pPr>
+                              <w:contextualSpacing/>
+                              <w:rPr>
+                                <w:sz w:val="16"/>
+                                <w:szCs w:val="16"/>
+                              </w:rPr>
+                            </w:pPr>
+                            <w:r>
+                              <w:rPr>
+                                <w:sz w:val="16"/>
+                                <w:szCs w:val="16"/>
+                              </w:rPr>
+                              <w:t>}</w:t>
+                            </w:r>
+                          </w:p>
+                          <w:p>
+                            <w:pPr>
+                              <w:contextualSpacing/>
+                              <w:rPr>
+                                <w:sz w:val="16"/>
+                                <w:szCs w:val="16"/>
+                              </w:rPr>
+                            </w:pPr>
+                          </w:p>
+                          <w:p>
+                            <w:pPr>
+                              <w:contextualSpacing/>
+                              <w:rPr>
+                                <w:sz w:val="16"/>
+                                <w:szCs w:val="16"/>
+                              </w:rPr>
+                            </w:pPr>
+                            <w:r>
+                              <w:rPr>
+                                <w:sz w:val="16"/>
+                                <w:szCs w:val="16"/>
+                              </w:rPr>
+                              <w:t xml:space="preserve">void </w:t>
+                            </w:r>
+                            <w:proofErr w:type="spellStart"/>
+                            <w:proofErr w:type="gramStart"/>
+                            <w:r>
+                              <w:rPr>
+                                <w:sz w:val="16"/>
+                                <w:szCs w:val="16"/>
+                              </w:rPr>
+                              <w:t>loopAvoid</w:t>
+                            </w:r>
+                            <w:proofErr w:type="spellEnd"/>
+                            <w:r>
+                              <w:rPr>
+                                <w:sz w:val="16"/>
+                                <w:szCs w:val="16"/>
+                              </w:rPr>
+                              <w:t>(</w:t>
+                            </w:r>
+                            <w:proofErr w:type="spellStart"/>
+                            <w:proofErr w:type="gramEnd"/>
+                            <w:r>
+                              <w:rPr>
+                                <w:sz w:val="16"/>
+                                <w:szCs w:val="16"/>
+                              </w:rPr>
+                              <w:t>int</w:t>
+                            </w:r>
+                            <w:proofErr w:type="spellEnd"/>
+                            <w:r>
+                              <w:rPr>
+                                <w:sz w:val="16"/>
+                                <w:szCs w:val="16"/>
+                              </w:rPr>
+                              <w:t xml:space="preserve"> strategy){</w:t>
+                            </w:r>
+                          </w:p>
+                          <w:p>
+                            <w:pPr>
+                              <w:contextualSpacing/>
+                              <w:rPr>
+                                <w:sz w:val="16"/>
+                                <w:szCs w:val="16"/>
+                              </w:rPr>
+                            </w:pPr>
+                            <w:r>
+                              <w:rPr>
+                                <w:sz w:val="16"/>
+                                <w:szCs w:val="16"/>
+                              </w:rPr>
+                              <w:t xml:space="preserve">  decision = </w:t>
+                            </w:r>
+                            <w:proofErr w:type="spellStart"/>
+                            <w:r>
+                              <w:rPr>
+                                <w:sz w:val="16"/>
+                                <w:szCs w:val="16"/>
+                              </w:rPr>
+                              <w:t>getDecision</w:t>
+                            </w:r>
+                            <w:proofErr w:type="spellEnd"/>
+                            <w:r>
+                              <w:rPr>
+                                <w:sz w:val="16"/>
+                                <w:szCs w:val="16"/>
+                              </w:rPr>
+                              <w:t>(strategy); // get the decision</w:t>
+                            </w:r>
+                          </w:p>
+                          <w:p>
+                            <w:pPr>
+                              <w:contextualSpacing/>
+                              <w:rPr>
+                                <w:sz w:val="16"/>
+                                <w:szCs w:val="16"/>
+                              </w:rPr>
+                            </w:pPr>
+                            <w:r>
+                              <w:rPr>
+                                <w:sz w:val="16"/>
+                                <w:szCs w:val="16"/>
+                              </w:rPr>
+                              <w:t xml:space="preserve">  </w:t>
+                            </w:r>
+                          </w:p>
+                          <w:p>
+                            <w:pPr>
+                              <w:contextualSpacing/>
+                              <w:rPr>
+                                <w:sz w:val="16"/>
+                                <w:szCs w:val="16"/>
+                              </w:rPr>
+                            </w:pPr>
+                            <w:r>
+                              <w:rPr>
+                                <w:sz w:val="16"/>
+                                <w:szCs w:val="16"/>
+                              </w:rPr>
+                              <w:t xml:space="preserve">  switch (decision</w:t>
+                            </w:r>
+                            <w:proofErr w:type="gramStart"/>
+                            <w:r>
+                              <w:rPr>
+                                <w:sz w:val="16"/>
+                                <w:szCs w:val="16"/>
+                              </w:rPr>
+                              <w:t>){</w:t>
+                            </w:r>
+                            <w:proofErr w:type="gramEnd"/>
+                          </w:p>
+                          <w:p>
+                            <w:pPr>
+                              <w:contextualSpacing/>
+                              <w:rPr>
+                                <w:sz w:val="16"/>
+                                <w:szCs w:val="16"/>
+                              </w:rPr>
+                            </w:pPr>
+                            <w:r>
+                              <w:rPr>
+                                <w:sz w:val="16"/>
+                                <w:szCs w:val="16"/>
+                              </w:rPr>
+                              <w:t xml:space="preserve">    case GO_RIGHT:</w:t>
+                            </w:r>
+                          </w:p>
+                          <w:p>
+                            <w:pPr>
+                              <w:contextualSpacing/>
+                              <w:rPr>
+                                <w:sz w:val="16"/>
+                                <w:szCs w:val="16"/>
+                              </w:rPr>
+                            </w:pPr>
+                            <w:r>
+                              <w:rPr>
+                                <w:sz w:val="16"/>
+                                <w:szCs w:val="16"/>
+                              </w:rPr>
+                              <w:t xml:space="preserve">              turn(</w:t>
+                            </w:r>
+                            <w:proofErr w:type="spellStart"/>
+                            <w:proofErr w:type="gramStart"/>
+                            <w:r>
+                              <w:rPr>
+                                <w:sz w:val="16"/>
+                                <w:szCs w:val="16"/>
+                              </w:rPr>
+                              <w:t>avoidSpeed,turnDelay</w:t>
+                            </w:r>
+                            <w:proofErr w:type="spellEnd"/>
+                            <w:proofErr w:type="gramEnd"/>
+                            <w:r>
+                              <w:rPr>
+                                <w:sz w:val="16"/>
+                                <w:szCs w:val="16"/>
+                              </w:rPr>
+                              <w:t xml:space="preserve">);    </w:t>
+                            </w:r>
+                          </w:p>
+                          <w:p>
+                            <w:pPr>
+                              <w:contextualSpacing/>
+                              <w:rPr>
+                                <w:sz w:val="16"/>
+                                <w:szCs w:val="16"/>
+                              </w:rPr>
+                            </w:pPr>
+                            <w:r>
+                              <w:rPr>
+                                <w:sz w:val="16"/>
+                                <w:szCs w:val="16"/>
+                              </w:rPr>
+                              <w:t xml:space="preserve">            break;</w:t>
+                            </w:r>
+                          </w:p>
+                          <w:p>
+                            <w:pPr>
+                              <w:contextualSpacing/>
+                              <w:rPr>
+                                <w:sz w:val="16"/>
+                                <w:szCs w:val="16"/>
+                              </w:rPr>
+                            </w:pPr>
+                            <w:r>
+                              <w:rPr>
+                                <w:sz w:val="16"/>
+                                <w:szCs w:val="16"/>
+                              </w:rPr>
+                              <w:t xml:space="preserve">    case GO_LEFT:</w:t>
+                            </w:r>
+                          </w:p>
+                          <w:p>
+                            <w:pPr>
+                              <w:contextualSpacing/>
+                              <w:rPr>
+                                <w:sz w:val="16"/>
+                                <w:szCs w:val="16"/>
+                              </w:rPr>
+                            </w:pPr>
+                            <w:r>
+                              <w:rPr>
+                                <w:sz w:val="16"/>
+                                <w:szCs w:val="16"/>
+                              </w:rPr>
+                              <w:t xml:space="preserve">              turn(-</w:t>
+                            </w:r>
+                            <w:proofErr w:type="spellStart"/>
+                            <w:proofErr w:type="gramStart"/>
+                            <w:r>
+                              <w:rPr>
+                                <w:sz w:val="16"/>
+                                <w:szCs w:val="16"/>
+                              </w:rPr>
+                              <w:t>avoidSpeed,turnDelay</w:t>
+                            </w:r>
+                            <w:proofErr w:type="spellEnd"/>
+                            <w:proofErr w:type="gramEnd"/>
+                            <w:r>
+                              <w:rPr>
+                                <w:sz w:val="16"/>
+                                <w:szCs w:val="16"/>
+                              </w:rPr>
+                              <w:t xml:space="preserve">);     </w:t>
+                            </w:r>
+                          </w:p>
+                          <w:p>
+                            <w:pPr>
+                              <w:contextualSpacing/>
+                              <w:rPr>
+                                <w:sz w:val="16"/>
+                                <w:szCs w:val="16"/>
+                              </w:rPr>
+                            </w:pPr>
+                            <w:r>
+                              <w:rPr>
+                                <w:sz w:val="16"/>
+                                <w:szCs w:val="16"/>
+                              </w:rPr>
+                              <w:t xml:space="preserve">            break;</w:t>
+                            </w:r>
+                          </w:p>
+                          <w:p>
+                            <w:pPr>
+                              <w:contextualSpacing/>
+                              <w:rPr>
+                                <w:sz w:val="16"/>
+                                <w:szCs w:val="16"/>
+                              </w:rPr>
+                            </w:pPr>
+                            <w:r>
+                              <w:rPr>
+                                <w:sz w:val="16"/>
+                                <w:szCs w:val="16"/>
+                              </w:rPr>
+                              <w:t xml:space="preserve">    case TURN:</w:t>
+                            </w:r>
+                          </w:p>
+                          <w:p>
+                            <w:pPr>
+                              <w:contextualSpacing/>
+                              <w:rPr>
+                                <w:sz w:val="16"/>
+                                <w:szCs w:val="16"/>
+                              </w:rPr>
+                            </w:pPr>
+                            <w:r>
+                              <w:rPr>
+                                <w:sz w:val="16"/>
+                                <w:szCs w:val="16"/>
+                              </w:rPr>
+                              <w:t xml:space="preserve">              turn(</w:t>
+                            </w:r>
+                            <w:proofErr w:type="spellStart"/>
+                            <w:proofErr w:type="gramStart"/>
+                            <w:r>
+                              <w:rPr>
+                                <w:sz w:val="16"/>
+                                <w:szCs w:val="16"/>
+                              </w:rPr>
+                              <w:t>avoidSpeed,turnDelay</w:t>
+                            </w:r>
+                            <w:proofErr w:type="spellEnd"/>
+                            <w:proofErr w:type="gramEnd"/>
+                            <w:r>
+                              <w:rPr>
+                                <w:sz w:val="16"/>
+                                <w:szCs w:val="16"/>
+                              </w:rPr>
+                              <w:t>*2);</w:t>
+                            </w:r>
+                          </w:p>
+                          <w:p>
+                            <w:pPr>
+                              <w:contextualSpacing/>
+                              <w:rPr>
+                                <w:sz w:val="16"/>
+                                <w:szCs w:val="16"/>
+                              </w:rPr>
+                            </w:pPr>
+                            <w:r>
+                              <w:rPr>
+                                <w:sz w:val="16"/>
+                                <w:szCs w:val="16"/>
+                              </w:rPr>
+                              <w:t xml:space="preserve">            break;       </w:t>
+                            </w:r>
+                          </w:p>
+                          <w:p>
+                            <w:pPr>
+                              <w:contextualSpacing/>
+                              <w:rPr>
+                                <w:sz w:val="16"/>
+                                <w:szCs w:val="16"/>
+                              </w:rPr>
+                            </w:pPr>
+                            <w:r>
+                              <w:rPr>
+                                <w:sz w:val="16"/>
+                                <w:szCs w:val="16"/>
+                              </w:rPr>
+                              <w:t xml:space="preserve">    case NOTHING:  </w:t>
+                            </w:r>
+                          </w:p>
+                          <w:p>
+                            <w:pPr>
+                              <w:contextualSpacing/>
+                              <w:rPr>
+                                <w:sz w:val="16"/>
+                                <w:szCs w:val="16"/>
+                              </w:rPr>
+                            </w:pPr>
+                            <w:r>
+                              <w:rPr>
+                                <w:sz w:val="16"/>
+                                <w:szCs w:val="16"/>
+                              </w:rPr>
+                              <w:t xml:space="preserve">              </w:t>
+                            </w:r>
+                            <w:proofErr w:type="gramStart"/>
+                            <w:r>
+                              <w:rPr>
+                                <w:sz w:val="16"/>
+                                <w:szCs w:val="16"/>
+                              </w:rPr>
+                              <w:t>stop(</w:t>
+                            </w:r>
+                            <w:proofErr w:type="gramEnd"/>
+                            <w:r>
+                              <w:rPr>
+                                <w:sz w:val="16"/>
+                                <w:szCs w:val="16"/>
+                              </w:rPr>
+                              <w:t xml:space="preserve">);   </w:t>
+                            </w:r>
+                          </w:p>
+                          <w:p>
+                            <w:pPr>
+                              <w:contextualSpacing/>
+                              <w:rPr>
+                                <w:sz w:val="16"/>
+                                <w:szCs w:val="16"/>
+                              </w:rPr>
+                            </w:pPr>
+                            <w:r>
+                              <w:rPr>
+                                <w:sz w:val="16"/>
+                                <w:szCs w:val="16"/>
+                              </w:rPr>
+                              <w:t xml:space="preserve">            break;</w:t>
+                            </w:r>
+                          </w:p>
+                          <w:p>
+                            <w:pPr>
+                              <w:contextualSpacing/>
+                              <w:rPr>
+                                <w:sz w:val="16"/>
+                                <w:szCs w:val="16"/>
+                              </w:rPr>
+                            </w:pPr>
+                            <w:r>
+                              <w:rPr>
+                                <w:sz w:val="16"/>
+                                <w:szCs w:val="16"/>
+                              </w:rPr>
+                              <w:t xml:space="preserve">  }</w:t>
+                            </w:r>
+                          </w:p>
+                          <w:p>
+                            <w:pPr>
+                              <w:contextualSpacing/>
+                              <w:rPr>
+                                <w:sz w:val="16"/>
+                                <w:szCs w:val="16"/>
+                              </w:rPr>
+                            </w:pPr>
+                            <w:r>
+                              <w:rPr>
+                                <w:sz w:val="16"/>
+                                <w:szCs w:val="16"/>
+                              </w:rPr>
+                              <w:t xml:space="preserve">  if (strategy == FOLLOW &amp;&amp; decision == </w:t>
+                            </w:r>
+                            <w:proofErr w:type="gramStart"/>
+                            <w:r>
+                              <w:rPr>
+                                <w:sz w:val="16"/>
+                                <w:szCs w:val="16"/>
+                              </w:rPr>
+                              <w:t>NOTHING){</w:t>
+                            </w:r>
+                            <w:proofErr w:type="gramEnd"/>
+                            <w:r>
+                              <w:rPr>
+                                <w:sz w:val="16"/>
+                                <w:szCs w:val="16"/>
+                              </w:rPr>
+                              <w:t xml:space="preserve"> //if following and nothing is seen it should wait</w:t>
+                            </w:r>
+                          </w:p>
+                          <w:p>
+                            <w:pPr>
+                              <w:contextualSpacing/>
+                              <w:rPr>
+                                <w:sz w:val="16"/>
+                                <w:szCs w:val="16"/>
+                              </w:rPr>
+                            </w:pPr>
+                            <w:r>
+                              <w:rPr>
+                                <w:sz w:val="16"/>
+                                <w:szCs w:val="16"/>
+                              </w:rPr>
+                              <w:t xml:space="preserve">    </w:t>
+                            </w:r>
+                            <w:proofErr w:type="gramStart"/>
+                            <w:r>
+                              <w:rPr>
+                                <w:sz w:val="16"/>
+                                <w:szCs w:val="16"/>
+                              </w:rPr>
+                              <w:t>stop(</w:t>
+                            </w:r>
+                            <w:proofErr w:type="gramEnd"/>
+                            <w:r>
+                              <w:rPr>
+                                <w:sz w:val="16"/>
+                                <w:szCs w:val="16"/>
+                              </w:rPr>
+                              <w:t>);</w:t>
+                            </w:r>
+                          </w:p>
+                          <w:p>
+                            <w:pPr>
+                              <w:contextualSpacing/>
+                              <w:rPr>
+                                <w:sz w:val="16"/>
+                                <w:szCs w:val="16"/>
+                              </w:rPr>
+                            </w:pPr>
+                            <w:r>
+                              <w:rPr>
+                                <w:sz w:val="16"/>
+                                <w:szCs w:val="16"/>
+                              </w:rPr>
+                              <w:t xml:space="preserve">  }</w:t>
+                            </w:r>
+                          </w:p>
+                          <w:p>
+                            <w:pPr>
+                              <w:contextualSpacing/>
+                              <w:rPr>
+                                <w:sz w:val="16"/>
+                                <w:szCs w:val="16"/>
+                              </w:rPr>
+                            </w:pPr>
+                            <w:r>
+                              <w:rPr>
+                                <w:sz w:val="16"/>
+                                <w:szCs w:val="16"/>
+                              </w:rPr>
+                              <w:t xml:space="preserve">  </w:t>
+                            </w:r>
+                            <w:proofErr w:type="gramStart"/>
+                            <w:r>
+                              <w:rPr>
+                                <w:sz w:val="16"/>
+                                <w:szCs w:val="16"/>
+                              </w:rPr>
+                              <w:t>else{</w:t>
+                            </w:r>
+                            <w:proofErr w:type="gramEnd"/>
+                          </w:p>
+                          <w:p>
+                            <w:pPr>
+                              <w:contextualSpacing/>
+                              <w:rPr>
+                                <w:sz w:val="16"/>
+                                <w:szCs w:val="16"/>
+                              </w:rPr>
+                            </w:pPr>
+                            <w:r>
+                              <w:rPr>
+                                <w:sz w:val="16"/>
+                                <w:szCs w:val="16"/>
+                              </w:rPr>
+                              <w:t xml:space="preserve">    drive(</w:t>
+                            </w:r>
+                            <w:proofErr w:type="spellStart"/>
+                            <w:r>
+                              <w:rPr>
+                                <w:sz w:val="16"/>
+                                <w:szCs w:val="16"/>
+                              </w:rPr>
+                              <w:t>avoidSpeed</w:t>
+                            </w:r>
+                            <w:proofErr w:type="spellEnd"/>
+                            <w:r>
+                              <w:rPr>
+                                <w:sz w:val="16"/>
+                                <w:szCs w:val="16"/>
+                              </w:rPr>
+                              <w:t>);</w:t>
+                            </w:r>
+                          </w:p>
+                          <w:p>
+                            <w:pPr>
+                              <w:contextualSpacing/>
+                              <w:rPr>
+                                <w:sz w:val="16"/>
+                                <w:szCs w:val="16"/>
+                              </w:rPr>
+                            </w:pPr>
+                            <w:r>
+                              <w:rPr>
+                                <w:sz w:val="16"/>
+                                <w:szCs w:val="16"/>
+                              </w:rPr>
+                              <w:t xml:space="preserve">  };</w:t>
+                            </w:r>
+                          </w:p>
+                          <w:p>
+                            <w:pPr>
+                              <w:contextualSpacing/>
+                              <w:rPr>
+                                <w:sz w:val="16"/>
+                                <w:szCs w:val="16"/>
+                              </w:rPr>
+                            </w:pPr>
+                            <w:r>
+                              <w:rPr>
+                                <w:sz w:val="16"/>
+                                <w:szCs w:val="16"/>
+                              </w:rPr>
+                              <w:t>}</w:t>
+                            </w:r>
+                          </w:p>
+                        </w:txbxContent>
+                      </wps:txbx>
+                      <wps:bodyPr rot="0" vert="horz" wrap="square" lIns="91440" tIns="45720" rIns="91440" bIns="45720" anchor="t" anchorCtr="0">
+                        <a:spAutoFit/>
+                      </wps:bodyPr>
+                    </wps:wsp>
+                  </a:graphicData>
+                </a:graphic>
+              </wp:inline>
+            </w:drawing>
+          </mc:Choice>
+          <mc:Fallback>
+            <w:pict>
+              <v:shapetype w14:anchorId="48E85C9B" id="_x0000_t202" coordsize="21600,21600" o:spt="202" path="m,l,21600r21600,l21600,xe">
+                <v:stroke joinstyle="miter"/>
+                <v:path gradientshapeok="t" o:connecttype="rect"/>
+              </v:shapetype>
+              <v:shape id="Text Box 2" o:spid="_x0000_s1026" type="#_x0000_t202" style="width:408.45pt;height:110.6pt;visibility:visible;mso-wrap-style:square;mso-left-percent:-10001;mso-top-percent:-10001;mso-position-horizontal:absolute;mso-position-horizontal-relative:char;mso-position-vertical:absolute;mso-position-vertical-relative:line;mso-left-percent:-10001;mso-top-percent:-10001;v-text-anchor:top" o:gfxdata="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">
+                <v:textbox style="mso-fit-shape-to-text:t">
+                  <w:txbxContent>
+                    <w:p>
+                      <w:pPr>
+                        <w:contextualSpacing/>
+                        <w:rPr>
+                          <w:sz w:val="16"/>
+                          <w:szCs w:val="16"/>
+                        </w:rPr>
+                      </w:pPr>
+                      <w:r>
+                        <w:rPr>
+                          <w:sz w:val="16"/>
+                          <w:szCs w:val="16"/>
+                        </w:rPr>
+                        <w:t>//returns the decision (turn, go forward, do nothing etc) based on the employed strategy and sensor readings</w:t>
+                      </w:r>
+                    </w:p>
+                    <w:p>
+                      <w:pPr>
+                        <w:contextualSpacing/>
+                        <w:rPr>
+                          <w:sz w:val="16"/>
+                          <w:szCs w:val="16"/>
+                        </w:rPr>
+                      </w:pPr>
+                      <w:proofErr w:type="spellStart"/>
+                      <w:r>
+                        <w:rPr>
+                          <w:sz w:val="16"/>
+                          <w:szCs w:val="16"/>
+                        </w:rPr>
+                        <w:t>int</w:t>
+                      </w:r>
+                      <w:proofErr w:type="spellEnd"/>
+                      <w:r>
+                        <w:rPr>
+                          <w:sz w:val="16"/>
+                          <w:szCs w:val="16"/>
+                        </w:rPr>
+                        <w:t xml:space="preserve"> </w:t>
+                      </w:r>
+                      <w:proofErr w:type="spellStart"/>
+                      <w:proofErr w:type="gramStart"/>
+                      <w:r>
+                        <w:rPr>
+                          <w:sz w:val="16"/>
+                          <w:szCs w:val="16"/>
+                        </w:rPr>
+                        <w:t>getDecision</w:t>
+                      </w:r>
+                      <w:proofErr w:type="spellEnd"/>
+                      <w:r>
+                        <w:rPr>
+                          <w:sz w:val="16"/>
+                          <w:szCs w:val="16"/>
+                        </w:rPr>
+                        <w:t>(</w:t>
+                      </w:r>
+                      <w:proofErr w:type="spellStart"/>
+                      <w:proofErr w:type="gramEnd"/>
+                      <w:r>
+                        <w:rPr>
+                          <w:sz w:val="16"/>
+                          <w:szCs w:val="16"/>
+                        </w:rPr>
+                        <w:t>int</w:t>
+                      </w:r>
+                      <w:proofErr w:type="spellEnd"/>
+                      <w:r>
+                        <w:rPr>
+                          <w:sz w:val="16"/>
+                          <w:szCs w:val="16"/>
+                        </w:rPr>
+                        <w:t xml:space="preserve"> strategy){</w:t>
+                      </w:r>
+                    </w:p>
+                    <w:p>
+                      <w:pPr>
+                        <w:contextualSpacing/>
+                        <w:rPr>
+                          <w:sz w:val="16"/>
+                          <w:szCs w:val="16"/>
+                        </w:rPr>
+                      </w:pPr>
+                      <w:r>
+                        <w:rPr>
+                          <w:sz w:val="16"/>
+                          <w:szCs w:val="16"/>
+                        </w:rPr>
+                        <w:t xml:space="preserve">  </w:t>
+                      </w:r>
+                      <w:proofErr w:type="spellStart"/>
+                      <w:r>
+                        <w:rPr>
+                          <w:sz w:val="16"/>
+                          <w:szCs w:val="16"/>
+                        </w:rPr>
+                        <w:t>int</w:t>
+                      </w:r>
+                      <w:proofErr w:type="spellEnd"/>
+                      <w:r>
+                        <w:rPr>
+                          <w:sz w:val="16"/>
+                          <w:szCs w:val="16"/>
+                        </w:rPr>
+                        <w:t xml:space="preserve"> decision = NOTHING;</w:t>
+                      </w:r>
+                    </w:p>
+                    <w:p>
+                      <w:pPr>
+                        <w:contextualSpacing/>
+                        <w:rPr>
+                          <w:sz w:val="16"/>
+                          <w:szCs w:val="16"/>
+                        </w:rPr>
+                      </w:pPr>
+                      <w:r>
+                        <w:rPr>
+                          <w:sz w:val="16"/>
+                          <w:szCs w:val="16"/>
+                        </w:rPr>
+                        <w:t xml:space="preserve">  </w:t>
+                      </w:r>
+                      <w:proofErr w:type="gramStart"/>
+                      <w:r>
+                        <w:rPr>
+                          <w:sz w:val="16"/>
+                          <w:szCs w:val="16"/>
+                        </w:rPr>
+                        <w:t>if(</w:t>
+                      </w:r>
+                      <w:proofErr w:type="spellStart"/>
+                      <w:proofErr w:type="gramEnd"/>
+                      <w:r>
+                        <w:rPr>
+                          <w:sz w:val="16"/>
+                          <w:szCs w:val="16"/>
+                        </w:rPr>
+                        <w:t>shouldGo</w:t>
+                      </w:r>
+                      <w:proofErr w:type="spellEnd"/>
+                      <w:r>
+                        <w:rPr>
+                          <w:sz w:val="16"/>
+                          <w:szCs w:val="16"/>
+                        </w:rPr>
+                        <w:t>(</w:t>
+                      </w:r>
+                      <w:proofErr w:type="spellStart"/>
+                      <w:r>
+                        <w:rPr>
+                          <w:sz w:val="16"/>
+                          <w:szCs w:val="16"/>
+                        </w:rPr>
+                        <w:t>lookFront</w:t>
+                      </w:r>
+                      <w:proofErr w:type="spellEnd"/>
+                      <w:r>
+                        <w:rPr>
+                          <w:sz w:val="16"/>
+                          <w:szCs w:val="16"/>
+                        </w:rPr>
+                        <w:t>, strategy)){</w:t>
+                      </w:r>
+                    </w:p>
+                    <w:p>
+                      <w:pPr>
+                        <w:contextualSpacing/>
+                        <w:rPr>
+                          <w:sz w:val="16"/>
+                          <w:szCs w:val="16"/>
+                        </w:rPr>
+                      </w:pPr>
+                      <w:r>
+                        <w:rPr>
+                          <w:sz w:val="16"/>
+                          <w:szCs w:val="16"/>
+                        </w:rPr>
+                        <w:t xml:space="preserve">      </w:t>
+                      </w:r>
+                      <w:proofErr w:type="gramStart"/>
+                      <w:r>
+                        <w:rPr>
+                          <w:sz w:val="16"/>
+                          <w:szCs w:val="16"/>
+                        </w:rPr>
+                        <w:t>stop(</w:t>
+                      </w:r>
+                      <w:proofErr w:type="gramEnd"/>
+                      <w:r>
+                        <w:rPr>
+                          <w:sz w:val="16"/>
+                          <w:szCs w:val="16"/>
+                        </w:rPr>
+                        <w:t>);</w:t>
+                      </w:r>
+                    </w:p>
+                    <w:p>
+                      <w:pPr>
+                        <w:contextualSpacing/>
+                        <w:rPr>
+                          <w:sz w:val="16"/>
+                          <w:szCs w:val="16"/>
+                        </w:rPr>
+                      </w:pPr>
+                      <w:r>
+                        <w:rPr>
+                          <w:sz w:val="16"/>
+                          <w:szCs w:val="16"/>
+                        </w:rPr>
+                        <w:t xml:space="preserve">      </w:t>
+                      </w:r>
+                      <w:proofErr w:type="gramStart"/>
+                      <w:r>
+                        <w:rPr>
+                          <w:sz w:val="16"/>
+                          <w:szCs w:val="16"/>
+                        </w:rPr>
+                        <w:t>if(</w:t>
+                      </w:r>
+                      <w:proofErr w:type="spellStart"/>
+                      <w:proofErr w:type="gramEnd"/>
+                      <w:r>
+                        <w:rPr>
+                          <w:sz w:val="16"/>
+                          <w:szCs w:val="16"/>
+                        </w:rPr>
+                        <w:t>shouldGo</w:t>
+                      </w:r>
+                      <w:proofErr w:type="spellEnd"/>
+                      <w:r>
+                        <w:rPr>
+                          <w:sz w:val="16"/>
+                          <w:szCs w:val="16"/>
+                        </w:rPr>
+                        <w:t>(</w:t>
+                      </w:r>
+                      <w:proofErr w:type="spellStart"/>
+                      <w:r>
+                        <w:rPr>
+                          <w:sz w:val="16"/>
+                          <w:szCs w:val="16"/>
+                        </w:rPr>
+                        <w:t>lookLeft</w:t>
+                      </w:r>
+                      <w:proofErr w:type="spellEnd"/>
+                      <w:r>
+                        <w:rPr>
+                          <w:sz w:val="16"/>
+                          <w:szCs w:val="16"/>
+                        </w:rPr>
+                        <w:t>, strategy)){</w:t>
+                      </w:r>
+                    </w:p>
+                    <w:p>
+                      <w:pPr>
+                        <w:contextualSpacing/>
+                        <w:rPr>
+                          <w:sz w:val="16"/>
+                          <w:szCs w:val="16"/>
+                        </w:rPr>
+                      </w:pPr>
+                      <w:r>
+                        <w:rPr>
+                          <w:sz w:val="16"/>
+                          <w:szCs w:val="16"/>
+                        </w:rPr>
+                        <w:t xml:space="preserve">  </w:t>
+                      </w:r>
+                    </w:p>
+                    <w:p>
+                      <w:pPr>
+                        <w:contextualSpacing/>
+                        <w:rPr>
+                          <w:sz w:val="16"/>
+                          <w:szCs w:val="16"/>
+                        </w:rPr>
+                      </w:pPr>
+                      <w:r>
+                        <w:rPr>
+                          <w:sz w:val="16"/>
+                          <w:szCs w:val="16"/>
+                        </w:rPr>
+                        <w:t xml:space="preserve">        </w:t>
+                      </w:r>
+                      <w:proofErr w:type="gramStart"/>
+                      <w:r>
+                        <w:rPr>
+                          <w:sz w:val="16"/>
+                          <w:szCs w:val="16"/>
+                        </w:rPr>
+                        <w:t>if(</w:t>
+                      </w:r>
+                      <w:proofErr w:type="spellStart"/>
+                      <w:proofErr w:type="gramEnd"/>
+                      <w:r>
+                        <w:rPr>
+                          <w:sz w:val="16"/>
+                          <w:szCs w:val="16"/>
+                        </w:rPr>
+                        <w:t>shouldGo</w:t>
+                      </w:r>
+                      <w:proofErr w:type="spellEnd"/>
+                      <w:r>
+                        <w:rPr>
+                          <w:sz w:val="16"/>
+                          <w:szCs w:val="16"/>
+                        </w:rPr>
+                        <w:t>(</w:t>
+                      </w:r>
+                      <w:proofErr w:type="spellStart"/>
+                      <w:r>
+                        <w:rPr>
+                          <w:sz w:val="16"/>
+                          <w:szCs w:val="16"/>
+                        </w:rPr>
+                        <w:t>lookRight</w:t>
+                      </w:r>
+                      <w:proofErr w:type="spellEnd"/>
+                      <w:r>
+                        <w:rPr>
+                          <w:sz w:val="16"/>
+                          <w:szCs w:val="16"/>
+                        </w:rPr>
+                        <w:t>, strategy)){</w:t>
+                      </w:r>
+                    </w:p>
+                    <w:p>
+                      <w:pPr>
+                        <w:contextualSpacing/>
+                        <w:rPr>
+                          <w:sz w:val="16"/>
+                          <w:szCs w:val="16"/>
+                        </w:rPr>
+                      </w:pPr>
+                      <w:r>
+                        <w:rPr>
+                          <w:sz w:val="16"/>
+                          <w:szCs w:val="16"/>
+                        </w:rPr>
+                        <w:t xml:space="preserve">          if (strategy == </w:t>
+                      </w:r>
+                      <w:proofErr w:type="gramStart"/>
+                      <w:r>
+                        <w:rPr>
+                          <w:sz w:val="16"/>
+                          <w:szCs w:val="16"/>
+                        </w:rPr>
+                        <w:t>AVOID){</w:t>
+                      </w:r>
+                      <w:proofErr w:type="gramEnd"/>
+                    </w:p>
+                    <w:p>
+                      <w:pPr>
+                        <w:contextualSpacing/>
+                        <w:rPr>
+                          <w:sz w:val="16"/>
+                          <w:szCs w:val="16"/>
+                        </w:rPr>
+                      </w:pPr>
+                      <w:r>
+                        <w:rPr>
+                          <w:sz w:val="16"/>
+                          <w:szCs w:val="16"/>
+                        </w:rPr>
+                        <w:t xml:space="preserve">            decision = TURN;</w:t>
+                      </w:r>
+                    </w:p>
+                    <w:p>
+                      <w:pPr>
+                        <w:contextualSpacing/>
+                        <w:rPr>
+                          <w:sz w:val="16"/>
+                          <w:szCs w:val="16"/>
+                        </w:rPr>
+                      </w:pPr>
+                      <w:r>
+                        <w:rPr>
+                          <w:sz w:val="16"/>
+                          <w:szCs w:val="16"/>
+                        </w:rPr>
+                        <w:t xml:space="preserve">          }</w:t>
+                      </w:r>
+                    </w:p>
+                    <w:p>
+                      <w:pPr>
+                        <w:contextualSpacing/>
+                        <w:rPr>
+                          <w:sz w:val="16"/>
+                          <w:szCs w:val="16"/>
+                        </w:rPr>
+                      </w:pPr>
+                      <w:r>
+                        <w:rPr>
+                          <w:sz w:val="16"/>
+                          <w:szCs w:val="16"/>
+                        </w:rPr>
+                        <w:t xml:space="preserve">          </w:t>
+                      </w:r>
+                      <w:proofErr w:type="gramStart"/>
+                      <w:r>
+                        <w:rPr>
+                          <w:sz w:val="16"/>
+                          <w:szCs w:val="16"/>
+                        </w:rPr>
+                        <w:t>else{</w:t>
+                      </w:r>
+                      <w:proofErr w:type="gramEnd"/>
+                    </w:p>
+                    <w:p>
+                      <w:pPr>
+                        <w:contextualSpacing/>
+                        <w:rPr>
+                          <w:sz w:val="16"/>
+                          <w:szCs w:val="16"/>
+                        </w:rPr>
+                      </w:pPr>
+                      <w:r>
+                        <w:rPr>
+                          <w:sz w:val="16"/>
+                          <w:szCs w:val="16"/>
+                        </w:rPr>
+                        <w:t xml:space="preserve">            decision = NOTHING;</w:t>
+                      </w:r>
+                    </w:p>
+                    <w:p>
+                      <w:pPr>
+                        <w:contextualSpacing/>
+                        <w:rPr>
+                          <w:sz w:val="16"/>
+                          <w:szCs w:val="16"/>
+                        </w:rPr>
+                      </w:pPr>
+                      <w:r>
+                        <w:rPr>
+                          <w:sz w:val="16"/>
+                          <w:szCs w:val="16"/>
+                        </w:rPr>
+                        <w:t xml:space="preserve">          }</w:t>
+                      </w:r>
+                    </w:p>
+                    <w:p>
+                      <w:pPr>
+                        <w:contextualSpacing/>
+                        <w:rPr>
+                          <w:sz w:val="16"/>
+                          <w:szCs w:val="16"/>
+                        </w:rPr>
+                      </w:pPr>
+                      <w:r>
+                        <w:rPr>
+                          <w:sz w:val="16"/>
+                          <w:szCs w:val="16"/>
+                        </w:rPr>
+                        <w:t xml:space="preserve">        }</w:t>
+                      </w:r>
+                    </w:p>
+                    <w:p>
+                      <w:pPr>
+                        <w:contextualSpacing/>
+                        <w:rPr>
+                          <w:sz w:val="16"/>
+                          <w:szCs w:val="16"/>
+                        </w:rPr>
+                      </w:pPr>
+                      <w:r>
+                        <w:rPr>
+                          <w:sz w:val="16"/>
+                          <w:szCs w:val="16"/>
+                        </w:rPr>
+                        <w:t xml:space="preserve">        </w:t>
+                      </w:r>
+                      <w:proofErr w:type="gramStart"/>
+                      <w:r>
+                        <w:rPr>
+                          <w:sz w:val="16"/>
+                          <w:szCs w:val="16"/>
+                        </w:rPr>
+                        <w:t>else{</w:t>
+                      </w:r>
+                      <w:proofErr w:type="gramEnd"/>
+                    </w:p>
+                    <w:p>
+                      <w:pPr>
+                        <w:contextualSpacing/>
+                        <w:rPr>
+                          <w:sz w:val="16"/>
+                          <w:szCs w:val="16"/>
+                        </w:rPr>
+                      </w:pPr>
+                      <w:r>
+                        <w:rPr>
+                          <w:sz w:val="16"/>
+                          <w:szCs w:val="16"/>
+                        </w:rPr>
+                        <w:t xml:space="preserve">          decision = GO_RIGHT;</w:t>
+                      </w:r>
+                    </w:p>
+                    <w:p>
+                      <w:pPr>
+                        <w:contextualSpacing/>
+                        <w:rPr>
+                          <w:sz w:val="16"/>
+                          <w:szCs w:val="16"/>
+                        </w:rPr>
+                      </w:pPr>
+                      <w:r>
+                        <w:rPr>
+                          <w:sz w:val="16"/>
+                          <w:szCs w:val="16"/>
+                        </w:rPr>
+                        <w:t xml:space="preserve">        }</w:t>
+                      </w:r>
+                    </w:p>
+                    <w:p>
+                      <w:pPr>
+                        <w:contextualSpacing/>
+                        <w:rPr>
+                          <w:sz w:val="16"/>
+                          <w:szCs w:val="16"/>
+                        </w:rPr>
+                      </w:pPr>
+                      <w:r>
+                        <w:rPr>
+                          <w:sz w:val="16"/>
+                          <w:szCs w:val="16"/>
+                        </w:rPr>
+                        <w:t xml:space="preserve">    }</w:t>
+                      </w:r>
+                    </w:p>
+                    <w:p>
+                      <w:pPr>
+                        <w:contextualSpacing/>
+                        <w:rPr>
+                          <w:sz w:val="16"/>
+                          <w:szCs w:val="16"/>
+                        </w:rPr>
+                      </w:pPr>
+                      <w:r>
+                        <w:rPr>
+                          <w:sz w:val="16"/>
+                          <w:szCs w:val="16"/>
+                        </w:rPr>
+                        <w:t xml:space="preserve">    </w:t>
+                      </w:r>
+                      <w:proofErr w:type="gramStart"/>
+                      <w:r>
+                        <w:rPr>
+                          <w:sz w:val="16"/>
+                          <w:szCs w:val="16"/>
+                        </w:rPr>
+                        <w:t>else{</w:t>
+                      </w:r>
+                      <w:proofErr w:type="gramEnd"/>
+                    </w:p>
+                    <w:p>
+                      <w:pPr>
+                        <w:contextualSpacing/>
+                        <w:rPr>
+                          <w:sz w:val="16"/>
+                          <w:szCs w:val="16"/>
+                        </w:rPr>
+                      </w:pPr>
+                      <w:r>
+                        <w:rPr>
+                          <w:sz w:val="16"/>
+                          <w:szCs w:val="16"/>
+                        </w:rPr>
+                        <w:t xml:space="preserve">      decision = GO_LEFT;</w:t>
+                      </w:r>
+                    </w:p>
+                    <w:p>
+                      <w:pPr>
+                        <w:contextualSpacing/>
+                        <w:rPr>
+                          <w:sz w:val="16"/>
+                          <w:szCs w:val="16"/>
+                        </w:rPr>
+                      </w:pPr>
+                      <w:r>
+                        <w:rPr>
+                          <w:sz w:val="16"/>
+                          <w:szCs w:val="16"/>
+                        </w:rPr>
+                        <w:t xml:space="preserve">    }</w:t>
+                      </w:r>
+                    </w:p>
+                    <w:p>
+                      <w:pPr>
+                        <w:contextualSpacing/>
+                        <w:rPr>
+                          <w:sz w:val="16"/>
+                          <w:szCs w:val="16"/>
+                        </w:rPr>
+                      </w:pPr>
+                      <w:r>
+                        <w:rPr>
+                          <w:sz w:val="16"/>
+                          <w:szCs w:val="16"/>
+                        </w:rPr>
+                        <w:t xml:space="preserve">  }</w:t>
+                      </w:r>
+                    </w:p>
+                    <w:p>
+                      <w:pPr>
+                        <w:contextualSpacing/>
+                        <w:rPr>
+                          <w:sz w:val="16"/>
+                          <w:szCs w:val="16"/>
+                        </w:rPr>
+                      </w:pPr>
+                      <w:r>
+                        <w:rPr>
+                          <w:sz w:val="16"/>
+                          <w:szCs w:val="16"/>
+                        </w:rPr>
+                        <w:t xml:space="preserve">  </w:t>
+                      </w:r>
+                      <w:proofErr w:type="gramStart"/>
+                      <w:r>
+                        <w:rPr>
+                          <w:sz w:val="16"/>
+                          <w:szCs w:val="16"/>
+                        </w:rPr>
+                        <w:t>else{</w:t>
+                      </w:r>
+                      <w:proofErr w:type="gramEnd"/>
+                    </w:p>
+                    <w:p>
+                      <w:pPr>
+                        <w:contextualSpacing/>
+                        <w:rPr>
+                          <w:sz w:val="16"/>
+                          <w:szCs w:val="16"/>
+                        </w:rPr>
+                      </w:pPr>
+                      <w:r>
+                        <w:rPr>
+                          <w:sz w:val="16"/>
+                          <w:szCs w:val="16"/>
+                        </w:rPr>
+                        <w:t xml:space="preserve">    decision </w:t>
+                      </w:r>
+                      <w:proofErr w:type="gramStart"/>
+                      <w:r>
+                        <w:rPr>
+                          <w:sz w:val="16"/>
+                          <w:szCs w:val="16"/>
+                        </w:rPr>
+                        <w:t>=  GO</w:t>
+                      </w:r>
+                      <w:proofErr w:type="gramEnd"/>
+                      <w:r>
+                        <w:rPr>
+                          <w:sz w:val="16"/>
+                          <w:szCs w:val="16"/>
+                        </w:rPr>
+                        <w:t>_FRONT;</w:t>
+                      </w:r>
+                    </w:p>
+                    <w:p>
+                      <w:pPr>
+                        <w:contextualSpacing/>
+                        <w:rPr>
+                          <w:sz w:val="16"/>
+                          <w:szCs w:val="16"/>
+                        </w:rPr>
+                      </w:pPr>
+                      <w:r>
+                        <w:rPr>
+                          <w:sz w:val="16"/>
+                          <w:szCs w:val="16"/>
+                        </w:rPr>
+                        <w:t xml:space="preserve">  }</w:t>
+                      </w:r>
+                    </w:p>
+                    <w:p>
+                      <w:pPr>
+                        <w:contextualSpacing/>
+                        <w:rPr>
+                          <w:sz w:val="16"/>
+                          <w:szCs w:val="16"/>
+                        </w:rPr>
+                      </w:pPr>
+                      <w:r>
+                        <w:rPr>
+                          <w:sz w:val="16"/>
+                          <w:szCs w:val="16"/>
+                        </w:rPr>
+                        <w:t xml:space="preserve">  return (decision);</w:t>
+                      </w:r>
+                    </w:p>
+                    <w:p>
+                      <w:pPr>
+                        <w:contextualSpacing/>
+                        <w:rPr>
+                          <w:sz w:val="16"/>
+                          <w:szCs w:val="16"/>
+                        </w:rPr>
+                      </w:pPr>
+                      <w:r>
+                        <w:rPr>
+                          <w:sz w:val="16"/>
+                          <w:szCs w:val="16"/>
+                        </w:rPr>
+                        <w:t>}</w:t>
+                      </w:r>
+                    </w:p>
+                    <w:p>
+                      <w:pPr>
+                        <w:contextualSpacing/>
+                        <w:rPr>
+                          <w:sz w:val="16"/>
+                          <w:szCs w:val="16"/>
+                        </w:rPr>
+                      </w:pPr>
+                    </w:p>
+                    <w:p>
+                      <w:pPr>
+                        <w:contextualSpacing/>
+                        <w:rPr>
+                          <w:sz w:val="16"/>
+                          <w:szCs w:val="16"/>
+                        </w:rPr>
+                      </w:pPr>
+                      <w:r>
+                        <w:rPr>
+                          <w:sz w:val="16"/>
+                          <w:szCs w:val="16"/>
+                        </w:rPr>
+                        <w:t xml:space="preserve">void </w:t>
+                      </w:r>
+                      <w:proofErr w:type="spellStart"/>
+                      <w:proofErr w:type="gramStart"/>
+                      <w:r>
+                        <w:rPr>
+                          <w:sz w:val="16"/>
+                          <w:szCs w:val="16"/>
+                        </w:rPr>
+                        <w:t>loopAvoid</w:t>
+                      </w:r>
+                      <w:proofErr w:type="spellEnd"/>
+                      <w:r>
+                        <w:rPr>
+                          <w:sz w:val="16"/>
+                          <w:szCs w:val="16"/>
+                        </w:rPr>
+                        <w:t>(</w:t>
+                      </w:r>
+                      <w:proofErr w:type="spellStart"/>
+                      <w:proofErr w:type="gramEnd"/>
+                      <w:r>
+                        <w:rPr>
+                          <w:sz w:val="16"/>
+                          <w:szCs w:val="16"/>
+                        </w:rPr>
+                        <w:t>int</w:t>
+                      </w:r>
+                      <w:proofErr w:type="spellEnd"/>
+                      <w:r>
+                        <w:rPr>
+                          <w:sz w:val="16"/>
+                          <w:szCs w:val="16"/>
+                        </w:rPr>
+                        <w:t xml:space="preserve"> strategy){</w:t>
+                      </w:r>
+                    </w:p>
+                    <w:p>
+                      <w:pPr>
+                        <w:contextualSpacing/>
+                        <w:rPr>
+                          <w:sz w:val="16"/>
+                          <w:szCs w:val="16"/>
+                        </w:rPr>
+                      </w:pPr>
+                      <w:r>
+                        <w:rPr>
+                          <w:sz w:val="16"/>
+                          <w:szCs w:val="16"/>
+                        </w:rPr>
+                        <w:t xml:space="preserve">  decision = </w:t>
+                      </w:r>
+                      <w:proofErr w:type="spellStart"/>
+                      <w:r>
+                        <w:rPr>
+                          <w:sz w:val="16"/>
+                          <w:szCs w:val="16"/>
+                        </w:rPr>
+                        <w:t>getDecision</w:t>
+                      </w:r>
+                      <w:proofErr w:type="spellEnd"/>
+                      <w:r>
+                        <w:rPr>
+                          <w:sz w:val="16"/>
+                          <w:szCs w:val="16"/>
+                        </w:rPr>
+                        <w:t>(strategy); // get the decision</w:t>
+                      </w:r>
+                    </w:p>
+                    <w:p>
+                      <w:pPr>
+                        <w:contextualSpacing/>
+                        <w:rPr>
+                          <w:sz w:val="16"/>
+                          <w:szCs w:val="16"/>
+                        </w:rPr>
+                      </w:pPr>
+                      <w:r>
+                        <w:rPr>
+                          <w:sz w:val="16"/>
+                          <w:szCs w:val="16"/>
+                        </w:rPr>
+                        <w:t xml:space="preserve">  </w:t>
+                      </w:r>
+                    </w:p>
+                    <w:p>
+                      <w:pPr>
+                        <w:contextualSpacing/>
+                        <w:rPr>
+                          <w:sz w:val="16"/>
+                          <w:szCs w:val="16"/>
+                        </w:rPr>
+                      </w:pPr>
+                      <w:r>
+                        <w:rPr>
+                          <w:sz w:val="16"/>
+                          <w:szCs w:val="16"/>
+                        </w:rPr>
+                        <w:t xml:space="preserve">  switch (decision</w:t>
+                      </w:r>
+                      <w:proofErr w:type="gramStart"/>
+                      <w:r>
+                        <w:rPr>
+                          <w:sz w:val="16"/>
+                          <w:szCs w:val="16"/>
+                        </w:rPr>
+                        <w:t>){</w:t>
+                      </w:r>
+                      <w:proofErr w:type="gramEnd"/>
+                    </w:p>
+                    <w:p>
+                      <w:pPr>
+                        <w:contextualSpacing/>
+                        <w:rPr>
+                          <w:sz w:val="16"/>
+                          <w:szCs w:val="16"/>
+                        </w:rPr>
+                      </w:pPr>
+                      <w:r>
+                        <w:rPr>
+                          <w:sz w:val="16"/>
+                          <w:szCs w:val="16"/>
+                        </w:rPr>
+                        <w:t xml:space="preserve">    case GO_RIGHT:</w:t>
+                      </w:r>
+                    </w:p>
+                    <w:p>
+                      <w:pPr>
+                        <w:contextualSpacing/>
+                        <w:rPr>
+                          <w:sz w:val="16"/>
+                          <w:szCs w:val="16"/>
+                        </w:rPr>
+                      </w:pPr>
+                      <w:r>
+                        <w:rPr>
+                          <w:sz w:val="16"/>
+                          <w:szCs w:val="16"/>
+                        </w:rPr>
+                        <w:t xml:space="preserve">              turn(</w:t>
+                      </w:r>
+                      <w:proofErr w:type="spellStart"/>
+                      <w:proofErr w:type="gramStart"/>
+                      <w:r>
+                        <w:rPr>
+                          <w:sz w:val="16"/>
+                          <w:szCs w:val="16"/>
+                        </w:rPr>
+                        <w:t>avoidSpeed,turnDelay</w:t>
+                      </w:r>
+                      <w:proofErr w:type="spellEnd"/>
+                      <w:proofErr w:type="gramEnd"/>
+                      <w:r>
+                        <w:rPr>
+                          <w:sz w:val="16"/>
+                          <w:szCs w:val="16"/>
+                        </w:rPr>
+                        <w:t xml:space="preserve">);    </w:t>
+                      </w:r>
+                    </w:p>
+                    <w:p>
+                      <w:pPr>
+                        <w:contextualSpacing/>
+                        <w:rPr>
+                          <w:sz w:val="16"/>
+                          <w:szCs w:val="16"/>
+                        </w:rPr>
+                      </w:pPr>
+                      <w:r>
+                        <w:rPr>
+                          <w:sz w:val="16"/>
+                          <w:szCs w:val="16"/>
+                        </w:rPr>
+                        <w:t xml:space="preserve">            break;</w:t>
+                      </w:r>
+                    </w:p>
+                    <w:p>
+                      <w:pPr>
+                        <w:contextualSpacing/>
+                        <w:rPr>
+                          <w:sz w:val="16"/>
+                          <w:szCs w:val="16"/>
+                        </w:rPr>
+                      </w:pPr>
+                      <w:r>
+                        <w:rPr>
+                          <w:sz w:val="16"/>
+                          <w:szCs w:val="16"/>
+                        </w:rPr>
+                        <w:t xml:space="preserve">    case GO_LEFT:</w:t>
+                      </w:r>
+                    </w:p>
+                    <w:p>
+                      <w:pPr>
+                        <w:contextualSpacing/>
+                        <w:rPr>
+                          <w:sz w:val="16"/>
+                          <w:szCs w:val="16"/>
+                        </w:rPr>
+                      </w:pPr>
+                      <w:r>
+                        <w:rPr>
+                          <w:sz w:val="16"/>
+                          <w:szCs w:val="16"/>
+                        </w:rPr>
+                        <w:t xml:space="preserve">              turn(-</w:t>
+                      </w:r>
+                      <w:proofErr w:type="spellStart"/>
+                      <w:proofErr w:type="gramStart"/>
+                      <w:r>
+                        <w:rPr>
+                          <w:sz w:val="16"/>
+                          <w:szCs w:val="16"/>
+                        </w:rPr>
+                        <w:t>avoidSpeed,turnDelay</w:t>
+                      </w:r>
+                      <w:proofErr w:type="spellEnd"/>
+                      <w:proofErr w:type="gramEnd"/>
+                      <w:r>
+                        <w:rPr>
+                          <w:sz w:val="16"/>
+                          <w:szCs w:val="16"/>
+                        </w:rPr>
+                        <w:t xml:space="preserve">);     </w:t>
+                      </w:r>
+                    </w:p>
+                    <w:p>
+                      <w:pPr>
+                        <w:contextualSpacing/>
+                        <w:rPr>
+                          <w:sz w:val="16"/>
+                          <w:szCs w:val="16"/>
+                        </w:rPr>
+                      </w:pPr>
+                      <w:r>
+                        <w:rPr>
+                          <w:sz w:val="16"/>
+                          <w:szCs w:val="16"/>
+                        </w:rPr>
+                        <w:t xml:space="preserve">            break;</w:t>
+                      </w:r>
+                    </w:p>
+                    <w:p>
+                      <w:pPr>
+                        <w:contextualSpacing/>
+                        <w:rPr>
+                          <w:sz w:val="16"/>
+                          <w:szCs w:val="16"/>
+                        </w:rPr>
+                      </w:pPr>
+                      <w:r>
+                        <w:rPr>
+                          <w:sz w:val="16"/>
+                          <w:szCs w:val="16"/>
+                        </w:rPr>
+                        <w:t xml:space="preserve">    case TURN:</w:t>
+                      </w:r>
+                    </w:p>
+                    <w:p>
+                      <w:pPr>
+                        <w:contextualSpacing/>
+                        <w:rPr>
+                          <w:sz w:val="16"/>
+                          <w:szCs w:val="16"/>
+                        </w:rPr>
+                      </w:pPr>
+                      <w:r>
+                        <w:rPr>
+                          <w:sz w:val="16"/>
+                          <w:szCs w:val="16"/>
+                        </w:rPr>
+                        <w:t xml:space="preserve">              turn(</w:t>
+                      </w:r>
+                      <w:proofErr w:type="spellStart"/>
+                      <w:proofErr w:type="gramStart"/>
+                      <w:r>
+                        <w:rPr>
+                          <w:sz w:val="16"/>
+                          <w:szCs w:val="16"/>
+                        </w:rPr>
+                        <w:t>avoidSpeed,turnDelay</w:t>
+                      </w:r>
+                      <w:proofErr w:type="spellEnd"/>
+                      <w:proofErr w:type="gramEnd"/>
+                      <w:r>
+                        <w:rPr>
+                          <w:sz w:val="16"/>
+                          <w:szCs w:val="16"/>
+                        </w:rPr>
+                        <w:t>*2);</w:t>
+                      </w:r>
+                    </w:p>
+                    <w:p>
+                      <w:pPr>
+                        <w:contextualSpacing/>
+                        <w:rPr>
+                          <w:sz w:val="16"/>
+                          <w:szCs w:val="16"/>
+                        </w:rPr>
+                      </w:pPr>
+                      <w:r>
+                        <w:rPr>
+                          <w:sz w:val="16"/>
+                          <w:szCs w:val="16"/>
+                        </w:rPr>
+                        <w:t xml:space="preserve">            break;       </w:t>
+                      </w:r>
+                    </w:p>
+                    <w:p>
+                      <w:pPr>
+                        <w:contextualSpacing/>
+                        <w:rPr>
+                          <w:sz w:val="16"/>
+                          <w:szCs w:val="16"/>
+                        </w:rPr>
+                      </w:pPr>
+                      <w:r>
+                        <w:rPr>
+                          <w:sz w:val="16"/>
+                          <w:szCs w:val="16"/>
+                        </w:rPr>
+                        <w:t xml:space="preserve">    case NOTHING:  </w:t>
+                      </w:r>
+                    </w:p>
+                    <w:p>
+                      <w:pPr>
+                        <w:contextualSpacing/>
+                        <w:rPr>
+                          <w:sz w:val="16"/>
+                          <w:szCs w:val="16"/>
+                        </w:rPr>
+                      </w:pPr>
+                      <w:r>
+                        <w:rPr>
+                          <w:sz w:val="16"/>
+                          <w:szCs w:val="16"/>
+                        </w:rPr>
+                        <w:t xml:space="preserve">              </w:t>
+                      </w:r>
+                      <w:proofErr w:type="gramStart"/>
+                      <w:r>
+                        <w:rPr>
+                          <w:sz w:val="16"/>
+                          <w:szCs w:val="16"/>
+                        </w:rPr>
+                        <w:t>stop(</w:t>
+                      </w:r>
+                      <w:proofErr w:type="gramEnd"/>
+                      <w:r>
+                        <w:rPr>
+                          <w:sz w:val="16"/>
+                          <w:szCs w:val="16"/>
+                        </w:rPr>
+                        <w:t xml:space="preserve">);   </w:t>
+                      </w:r>
+                    </w:p>
+                    <w:p>
+                      <w:pPr>
+                        <w:contextualSpacing/>
+                        <w:rPr>
+                          <w:sz w:val="16"/>
+                          <w:szCs w:val="16"/>
+                        </w:rPr>
+                      </w:pPr>
+                      <w:r>
+                        <w:rPr>
+                          <w:sz w:val="16"/>
+                          <w:szCs w:val="16"/>
+                        </w:rPr>
+                        <w:t xml:space="preserve">            break;</w:t>
+                      </w:r>
+                    </w:p>
+                    <w:p>
+                      <w:pPr>
+                        <w:contextualSpacing/>
+                        <w:rPr>
+                          <w:sz w:val="16"/>
+                          <w:szCs w:val="16"/>
+                        </w:rPr>
+                      </w:pPr>
+                      <w:r>
+                        <w:rPr>
+                          <w:sz w:val="16"/>
+                          <w:szCs w:val="16"/>
+                        </w:rPr>
+                        <w:t xml:space="preserve">  }</w:t>
+                      </w:r>
+                    </w:p>
+                    <w:p>
+                      <w:pPr>
+                        <w:contextualSpacing/>
+                        <w:rPr>
+                          <w:sz w:val="16"/>
+                          <w:szCs w:val="16"/>
+                        </w:rPr>
+                      </w:pPr>
+                      <w:r>
+                        <w:rPr>
+                          <w:sz w:val="16"/>
+                          <w:szCs w:val="16"/>
+                        </w:rPr>
+                        <w:t xml:space="preserve">  if (strategy == FOLLOW &amp;&amp; decision == </w:t>
+                      </w:r>
+                      <w:proofErr w:type="gramStart"/>
+                      <w:r>
+                        <w:rPr>
+                          <w:sz w:val="16"/>
+                          <w:szCs w:val="16"/>
+                        </w:rPr>
+                        <w:t>NOTHING){</w:t>
+                      </w:r>
+                      <w:proofErr w:type="gramEnd"/>
+                      <w:r>
+                        <w:rPr>
+                          <w:sz w:val="16"/>
+                          <w:szCs w:val="16"/>
+                        </w:rPr>
+                        <w:t xml:space="preserve"> //if following and nothing is seen it should wait</w:t>
+                      </w:r>
+                    </w:p>
+                    <w:p>
+                      <w:pPr>
+                        <w:contextualSpacing/>
+                        <w:rPr>
+                          <w:sz w:val="16"/>
+                          <w:szCs w:val="16"/>
+                        </w:rPr>
+                      </w:pPr>
+                      <w:r>
+                        <w:rPr>
+                          <w:sz w:val="16"/>
+                          <w:szCs w:val="16"/>
+                        </w:rPr>
+                        <w:t xml:space="preserve">    </w:t>
+                      </w:r>
+                      <w:proofErr w:type="gramStart"/>
+                      <w:r>
+                        <w:rPr>
+                          <w:sz w:val="16"/>
+                          <w:szCs w:val="16"/>
+                        </w:rPr>
+                        <w:t>stop(</w:t>
+                      </w:r>
+                      <w:proofErr w:type="gramEnd"/>
+                      <w:r>
+                        <w:rPr>
+                          <w:sz w:val="16"/>
+                          <w:szCs w:val="16"/>
+                        </w:rPr>
+                        <w:t>);</w:t>
+                      </w:r>
+                    </w:p>
+                    <w:p>
+                      <w:pPr>
+                        <w:contextualSpacing/>
+                        <w:rPr>
+                          <w:sz w:val="16"/>
+                          <w:szCs w:val="16"/>
+                        </w:rPr>
+                      </w:pPr>
+                      <w:r>
+                        <w:rPr>
+                          <w:sz w:val="16"/>
+                          <w:szCs w:val="16"/>
+                        </w:rPr>
+                        <w:t xml:space="preserve">  }</w:t>
+                      </w:r>
+                    </w:p>
+                    <w:p>
+                      <w:pPr>
+                        <w:contextualSpacing/>
+                        <w:rPr>
+                          <w:sz w:val="16"/>
+                          <w:szCs w:val="16"/>
+                        </w:rPr>
+                      </w:pPr>
+                      <w:r>
+                        <w:rPr>
+                          <w:sz w:val="16"/>
+                          <w:szCs w:val="16"/>
+                        </w:rPr>
+                        <w:t xml:space="preserve">  </w:t>
+                      </w:r>
+                      <w:proofErr w:type="gramStart"/>
+                      <w:r>
+                        <w:rPr>
+                          <w:sz w:val="16"/>
+                          <w:szCs w:val="16"/>
+                        </w:rPr>
+                        <w:t>else{</w:t>
+                      </w:r>
+                      <w:proofErr w:type="gramEnd"/>
+                    </w:p>
+                    <w:p>
+                      <w:pPr>
+                        <w:contextualSpacing/>
+                        <w:rPr>
+                          <w:sz w:val="16"/>
+                          <w:szCs w:val="16"/>
+                        </w:rPr>
+                      </w:pPr>
+                      <w:r>
+                        <w:rPr>
+                          <w:sz w:val="16"/>
+                          <w:szCs w:val="16"/>
+                        </w:rPr>
+                        <w:t xml:space="preserve">    drive(</w:t>
+                      </w:r>
+                      <w:proofErr w:type="spellStart"/>
+                      <w:r>
+                        <w:rPr>
+                          <w:sz w:val="16"/>
+                          <w:szCs w:val="16"/>
+                        </w:rPr>
+                        <w:t>avoidSpeed</w:t>
+                      </w:r>
+                      <w:proofErr w:type="spellEnd"/>
+                      <w:r>
+                        <w:rPr>
+                          <w:sz w:val="16"/>
+                          <w:szCs w:val="16"/>
+                        </w:rPr>
+                        <w:t>);</w:t>
+                      </w:r>
+                    </w:p>
+                    <w:p>
+                      <w:pPr>
+                        <w:contextualSpacing/>
+                        <w:rPr>
+                          <w:sz w:val="16"/>
+                          <w:szCs w:val="16"/>
+                        </w:rPr>
+                      </w:pPr>
+                      <w:r>
+                        <w:rPr>
+                          <w:sz w:val="16"/>
+                          <w:szCs w:val="16"/>
+                        </w:rPr>
+                        <w:t xml:space="preserve">  };</w:t>
+                      </w:r>
+                    </w:p>
+                    <w:p>
+                      <w:pPr>
+                        <w:contextualSpacing/>
+                        <w:rPr>
+                          <w:sz w:val="16"/>
+                          <w:szCs w:val="16"/>
+                        </w:rPr>
+                      </w:pPr>
+                      <w:r>
+                        <w:rPr>
+                          <w:sz w:val="16"/>
+                          <w:szCs w:val="16"/>
+                        </w:rPr>
+                        <w:t>}</w:t>
+                      </w:r>
+                    </w:p>
+                  </w:txbxContent>
+                </v:textbox>
+                <w10:anchorlock/>
+              </v:shape>
+            </w:pict>
+          </mc:Fallback>
+        </mc:AlternateContent>
       </w:r>
     </w:p>
     <w:p>
@@ -994,7 +3724,8 @@
           <w:sz w:val="24"/>
           <w:szCs w:val="24"/>
         </w:rPr>
-        <w:t xml:space="preserve">modeSelector.cpp and </w:t>
+        <w:lastRenderedPageBreak/>
+        <w:t xml:space="preserve">bluetooth.cpp and </w:t>
       </w:r>
       <w:proofErr w:type="spellStart"/>
       <w:r>
@@ -1003,7 +3734,7 @@
           <w:sz w:val="24"/>
           <w:szCs w:val="24"/>
         </w:rPr>
-        <w:t>modeSelector.h</w:t>
+        <w:t>bluetooth.h</w:t>
       </w:r>
       <w:proofErr w:type="spellEnd"/>
       <w:r>
@@ -1012,141 +3743,15 @@
           <w:sz w:val="24"/>
           <w:szCs w:val="24"/>
         </w:rPr>
-        <w:t xml:space="preserve">: These files describe the functionality of the switches that are used to select the operation mode. </w:t>
-      </w:r>
-      <w:r>
-        <w:rPr>
-          <w:rFonts w:ascii="Times New Roman" w:hAnsi="Times New Roman" w:cs="Times New Roman"/>
-          <w:sz w:val="24"/>
-          <w:szCs w:val="24"/>
-        </w:rPr>
-        <w:t xml:space="preserve">In order to do this, a new </w:t>
-      </w:r>
-      <w:proofErr w:type="spellStart"/>
-      <w:r>
-        <w:rPr>
-          <w:rFonts w:ascii="Times New Roman" w:hAnsi="Times New Roman" w:cs="Times New Roman"/>
-          <w:sz w:val="24"/>
-          <w:szCs w:val="24"/>
-        </w:rPr>
-        <w:t>enum</w:t>
-      </w:r>
-      <w:proofErr w:type="spellEnd"/>
-      <w:r>
-        <w:rPr>
-          <w:rFonts w:ascii="Times New Roman" w:hAnsi="Times New Roman" w:cs="Times New Roman"/>
-          <w:sz w:val="24"/>
-          <w:szCs w:val="24"/>
-        </w:rPr>
-        <w:t xml:space="preserve"> data type is defined (</w:t>
-      </w:r>
-      <w:proofErr w:type="spellStart"/>
-      <w:r>
-        <w:rPr>
-          <w:rFonts w:ascii="Times New Roman" w:hAnsi="Times New Roman" w:cs="Times New Roman"/>
-          <w:sz w:val="24"/>
-          <w:szCs w:val="24"/>
-        </w:rPr>
-        <w:t>mode_e</w:t>
-      </w:r>
-      <w:proofErr w:type="spellEnd"/>
-      <w:r>
-        <w:rPr>
-          <w:rFonts w:ascii="Times New Roman" w:hAnsi="Times New Roman" w:cs="Times New Roman"/>
-          <w:sz w:val="24"/>
-          <w:szCs w:val="24"/>
-        </w:rPr>
-        <w:t xml:space="preserve"> – </w:t>
-      </w:r>
-      <w:proofErr w:type="spellStart"/>
-      <w:r>
-        <w:rPr>
-          <w:rFonts w:ascii="Times New Roman" w:hAnsi="Times New Roman" w:cs="Times New Roman"/>
-          <w:sz w:val="24"/>
-          <w:szCs w:val="24"/>
-        </w:rPr>
-        <w:t>mode_t</w:t>
-      </w:r>
-      <w:proofErr w:type="spellEnd"/>
-      <w:r>
-        <w:rPr>
-          <w:rFonts w:ascii="Times New Roman" w:hAnsi="Times New Roman" w:cs="Times New Roman"/>
-          <w:sz w:val="24"/>
-          <w:szCs w:val="24"/>
-        </w:rPr>
-        <w:t xml:space="preserve">) which has as possible values all the modes of operation of the robot: </w:t>
-      </w:r>
-      <w:proofErr w:type="spellStart"/>
-      <w:r>
-        <w:rPr>
-          <w:rFonts w:ascii="Times New Roman" w:hAnsi="Times New Roman" w:cs="Times New Roman"/>
-          <w:sz w:val="24"/>
-          <w:szCs w:val="24"/>
-        </w:rPr>
-        <w:t>bluetooth</w:t>
-      </w:r>
-      <w:proofErr w:type="spellEnd"/>
-      <w:r>
-        <w:rPr>
-          <w:rFonts w:ascii="Times New Roman" w:hAnsi="Times New Roman" w:cs="Times New Roman"/>
-          <w:sz w:val="24"/>
-          <w:szCs w:val="24"/>
-        </w:rPr>
-        <w:t xml:space="preserve">, </w:t>
-      </w:r>
-      <w:proofErr w:type="spellStart"/>
-      <w:r>
-        <w:rPr>
-          <w:rFonts w:ascii="Times New Roman" w:hAnsi="Times New Roman" w:cs="Times New Roman"/>
-          <w:sz w:val="24"/>
-          <w:szCs w:val="24"/>
-        </w:rPr>
-        <w:t>hardwareTest</w:t>
-      </w:r>
-      <w:proofErr w:type="spellEnd"/>
-      <w:r>
-        <w:rPr>
-          <w:rFonts w:ascii="Times New Roman" w:hAnsi="Times New Roman" w:cs="Times New Roman"/>
-          <w:sz w:val="24"/>
-          <w:szCs w:val="24"/>
-        </w:rPr>
-        <w:t xml:space="preserve">, </w:t>
-      </w:r>
-      <w:proofErr w:type="spellStart"/>
-      <w:r>
-        <w:rPr>
-          <w:rFonts w:ascii="Times New Roman" w:hAnsi="Times New Roman" w:cs="Times New Roman"/>
-          <w:sz w:val="24"/>
-          <w:szCs w:val="24"/>
-        </w:rPr>
-        <w:t>obstacleAvoid</w:t>
-      </w:r>
-      <w:proofErr w:type="spellEnd"/>
-      <w:r>
-        <w:rPr>
-          <w:rFonts w:ascii="Times New Roman" w:hAnsi="Times New Roman" w:cs="Times New Roman"/>
-          <w:sz w:val="24"/>
-          <w:szCs w:val="24"/>
-        </w:rPr>
-        <w:t xml:space="preserve">, </w:t>
-      </w:r>
-      <w:proofErr w:type="spellStart"/>
-      <w:r>
-        <w:rPr>
-          <w:rFonts w:ascii="Times New Roman" w:hAnsi="Times New Roman" w:cs="Times New Roman"/>
-          <w:sz w:val="24"/>
-          <w:szCs w:val="24"/>
-        </w:rPr>
-        <w:t>obstacleFollow</w:t>
-      </w:r>
-      <w:proofErr w:type="spellEnd"/>
-      <w:r>
-        <w:rPr>
-          <w:rFonts w:ascii="Times New Roman" w:hAnsi="Times New Roman" w:cs="Times New Roman"/>
-          <w:sz w:val="24"/>
-          <w:szCs w:val="24"/>
-        </w:rPr>
-        <w:t xml:space="preserve">. The two functions are </w:t>
+        <w:t xml:space="preserve">: These files describe the interaction between the robot and a Bluetooth device (specifically one that uses the aforementioned app). </w:t>
+      </w:r>
+      <w:r>
+        <w:rPr>
+          <w:rFonts w:ascii="Times New Roman" w:hAnsi="Times New Roman" w:cs="Times New Roman"/>
+          <w:sz w:val="24"/>
+          <w:szCs w:val="24"/>
+        </w:rPr>
+        <w:t xml:space="preserve">It has the </w:t>
       </w:r>
       <w:proofErr w:type="spellStart"/>
       <w:proofErr w:type="gramStart"/>
@@ -1156,7 +3761,7 @@
           <w:sz w:val="24"/>
           <w:szCs w:val="24"/>
         </w:rPr>
-        <w:t>setupModeSelector</w:t>
+        <w:t>setupBLT</w:t>
       </w:r>
       <w:proofErr w:type="spellEnd"/>
       <w:r>
@@ -1183,7 +3788,7 @@
           <w:sz w:val="24"/>
           <w:szCs w:val="24"/>
         </w:rPr>
-        <w:t>getMode</w:t>
+        <w:t>loopBLT</w:t>
       </w:r>
       <w:proofErr w:type="spellEnd"/>
       <w:r>
@@ -1192,25 +3797,7 @@
           <w:sz w:val="24"/>
           <w:szCs w:val="24"/>
         </w:rPr>
-        <w:t xml:space="preserve">(). The first one is used during the setup phase, while the second function is called in the loop to get the active mode and returns a </w:t>
-      </w:r>
-      <w:proofErr w:type="spellStart"/>
-      <w:r>
-        <w:rPr>
-          <w:rFonts w:ascii="Times New Roman" w:hAnsi="Times New Roman" w:cs="Times New Roman"/>
-          <w:sz w:val="24"/>
-          <w:szCs w:val="24"/>
-        </w:rPr>
-        <w:t>mode_t</w:t>
-      </w:r>
-      <w:proofErr w:type="spellEnd"/>
-      <w:r>
-        <w:rPr>
-          <w:rFonts w:ascii="Times New Roman" w:hAnsi="Times New Roman" w:cs="Times New Roman"/>
-          <w:sz w:val="24"/>
-          <w:szCs w:val="24"/>
-        </w:rPr>
-        <w:t xml:space="preserve"> value.</w:t>
+        <w:t>() functions used to setup this mode and to have it run if the mode is the active one</w:t>
       </w:r>
     </w:p>
     <w:p>
@@ -1233,7 +3820,7 @@
           <w:sz w:val="24"/>
           <w:szCs w:val="24"/>
         </w:rPr>
-        <w:t xml:space="preserve">motors.cpp and </w:t>
+        <w:t xml:space="preserve">modeSelector.cpp and </w:t>
       </w:r>
       <w:proofErr w:type="spellStart"/>
       <w:r>
@@ -1242,7 +3829,7 @@
           <w:sz w:val="24"/>
           <w:szCs w:val="24"/>
         </w:rPr>
-        <w:t>motors.h</w:t>
+        <w:t>modeSelector.h</w:t>
       </w:r>
       <w:proofErr w:type="spellEnd"/>
       <w:r>
@@ -1251,7 +3838,141 @@
           <w:sz w:val="24"/>
           <w:szCs w:val="24"/>
         </w:rPr>
-        <w:t xml:space="preserve">: These files are used to specify the functionality of the robot’s 2 motors, implementing a variety of functions for this. As usual, </w:t>
+        <w:t xml:space="preserve">: These files describe the functionality of the switches that are used to select the operation mode. </w:t>
+      </w:r>
+      <w:r>
+        <w:rPr>
+          <w:rFonts w:ascii="Times New Roman" w:hAnsi="Times New Roman" w:cs="Times New Roman"/>
+          <w:sz w:val="24"/>
+          <w:szCs w:val="24"/>
+        </w:rPr>
+        <w:t xml:space="preserve">In order to do this, a new </w:t>
+      </w:r>
+      <w:proofErr w:type="spellStart"/>
+      <w:r>
+        <w:rPr>
+          <w:rFonts w:ascii="Times New Roman" w:hAnsi="Times New Roman" w:cs="Times New Roman"/>
+          <w:sz w:val="24"/>
+          <w:szCs w:val="24"/>
+        </w:rPr>
+        <w:t>enum</w:t>
+      </w:r>
+      <w:proofErr w:type="spellEnd"/>
+      <w:r>
+        <w:rPr>
+          <w:rFonts w:ascii="Times New Roman" w:hAnsi="Times New Roman" w:cs="Times New Roman"/>
+          <w:sz w:val="24"/>
+          <w:szCs w:val="24"/>
+        </w:rPr>
+        <w:t xml:space="preserve"> data type is defined (</w:t>
+      </w:r>
+      <w:proofErr w:type="spellStart"/>
+      <w:r>
+        <w:rPr>
+          <w:rFonts w:ascii="Times New Roman" w:hAnsi="Times New Roman" w:cs="Times New Roman"/>
+          <w:sz w:val="24"/>
+          <w:szCs w:val="24"/>
+        </w:rPr>
+        <w:t>mode_e</w:t>
+      </w:r>
+      <w:proofErr w:type="spellEnd"/>
+      <w:r>
+        <w:rPr>
+          <w:rFonts w:ascii="Times New Roman" w:hAnsi="Times New Roman" w:cs="Times New Roman"/>
+          <w:sz w:val="24"/>
+          <w:szCs w:val="24"/>
+        </w:rPr>
+        <w:t xml:space="preserve"> – </w:t>
+      </w:r>
+      <w:proofErr w:type="spellStart"/>
+      <w:r>
+        <w:rPr>
+          <w:rFonts w:ascii="Times New Roman" w:hAnsi="Times New Roman" w:cs="Times New Roman"/>
+          <w:sz w:val="24"/>
+          <w:szCs w:val="24"/>
+        </w:rPr>
+        <w:t>mode_t</w:t>
+      </w:r>
+      <w:proofErr w:type="spellEnd"/>
+      <w:r>
+        <w:rPr>
+          <w:rFonts w:ascii="Times New Roman" w:hAnsi="Times New Roman" w:cs="Times New Roman"/>
+          <w:sz w:val="24"/>
+          <w:szCs w:val="24"/>
+        </w:rPr>
+        <w:t xml:space="preserve">) which has as possible values all the modes of operation of the robot: </w:t>
+      </w:r>
+      <w:proofErr w:type="spellStart"/>
+      <w:r>
+        <w:rPr>
+          <w:rFonts w:ascii="Times New Roman" w:hAnsi="Times New Roman" w:cs="Times New Roman"/>
+          <w:sz w:val="24"/>
+          <w:szCs w:val="24"/>
+        </w:rPr>
+        <w:t>bluetooth</w:t>
+      </w:r>
+      <w:proofErr w:type="spellEnd"/>
+      <w:r>
+        <w:rPr>
+          <w:rFonts w:ascii="Times New Roman" w:hAnsi="Times New Roman" w:cs="Times New Roman"/>
+          <w:sz w:val="24"/>
+          <w:szCs w:val="24"/>
+        </w:rPr>
+        <w:t xml:space="preserve">, </w:t>
+      </w:r>
+      <w:proofErr w:type="spellStart"/>
+      <w:r>
+        <w:rPr>
+          <w:rFonts w:ascii="Times New Roman" w:hAnsi="Times New Roman" w:cs="Times New Roman"/>
+          <w:sz w:val="24"/>
+          <w:szCs w:val="24"/>
+        </w:rPr>
+        <w:t>hardwareTest</w:t>
+      </w:r>
+      <w:proofErr w:type="spellEnd"/>
+      <w:r>
+        <w:rPr>
+          <w:rFonts w:ascii="Times New Roman" w:hAnsi="Times New Roman" w:cs="Times New Roman"/>
+          <w:sz w:val="24"/>
+          <w:szCs w:val="24"/>
+        </w:rPr>
+        <w:t xml:space="preserve">, </w:t>
+      </w:r>
+      <w:proofErr w:type="spellStart"/>
+      <w:r>
+        <w:rPr>
+          <w:rFonts w:ascii="Times New Roman" w:hAnsi="Times New Roman" w:cs="Times New Roman"/>
+          <w:sz w:val="24"/>
+          <w:szCs w:val="24"/>
+        </w:rPr>
+        <w:t>obstacleAvoid</w:t>
+      </w:r>
+      <w:proofErr w:type="spellEnd"/>
+      <w:r>
+        <w:rPr>
+          <w:rFonts w:ascii="Times New Roman" w:hAnsi="Times New Roman" w:cs="Times New Roman"/>
+          <w:sz w:val="24"/>
+          <w:szCs w:val="24"/>
+        </w:rPr>
+        <w:t xml:space="preserve">, </w:t>
+      </w:r>
+      <w:proofErr w:type="spellStart"/>
+      <w:r>
+        <w:rPr>
+          <w:rFonts w:ascii="Times New Roman" w:hAnsi="Times New Roman" w:cs="Times New Roman"/>
+          <w:sz w:val="24"/>
+          <w:szCs w:val="24"/>
+        </w:rPr>
+        <w:t>obstacleFollow</w:t>
+      </w:r>
+      <w:proofErr w:type="spellEnd"/>
+      <w:r>
+        <w:rPr>
+          <w:rFonts w:ascii="Times New Roman" w:hAnsi="Times New Roman" w:cs="Times New Roman"/>
+          <w:sz w:val="24"/>
+          <w:szCs w:val="24"/>
+        </w:rPr>
+        <w:t xml:space="preserve">. The two functions are </w:t>
       </w:r>
       <w:proofErr w:type="spellStart"/>
       <w:proofErr w:type="gramStart"/>
@@ -1261,7 +3982,7 @@
           <w:sz w:val="24"/>
           <w:szCs w:val="24"/>
         </w:rPr>
-        <w:t>setupMotors</w:t>
+        <w:t>setupModeSelector</w:t>
       </w:r>
       <w:proofErr w:type="spellEnd"/>
       <w:r>
@@ -1279,26 +4000,16 @@
           <w:sz w:val="24"/>
           <w:szCs w:val="24"/>
         </w:rPr>
-        <w:t xml:space="preserve">) is used in the setup phase to setup the motors. The </w:t>
-      </w:r>
-      <w:proofErr w:type="gramStart"/>
-      <w:r>
-        <w:rPr>
-          <w:rFonts w:ascii="Times New Roman" w:hAnsi="Times New Roman" w:cs="Times New Roman"/>
-          <w:sz w:val="24"/>
-          <w:szCs w:val="24"/>
-        </w:rPr>
-        <w:t>go(</w:t>
+        <w:t xml:space="preserve">) and </w:t>
       </w:r>
       <w:proofErr w:type="spellStart"/>
-      <w:proofErr w:type="gramEnd"/>
-      <w:r>
-        <w:rPr>
-          <w:rFonts w:ascii="Times New Roman" w:hAnsi="Times New Roman" w:cs="Times New Roman"/>
-          <w:sz w:val="24"/>
-          <w:szCs w:val="24"/>
-        </w:rPr>
-        <w:t>int</w:t>
+      <w:r>
+        <w:rPr>
+          <w:rFonts w:ascii="Times New Roman" w:hAnsi="Times New Roman" w:cs="Times New Roman"/>
+          <w:sz w:val="24"/>
+          <w:szCs w:val="24"/>
+        </w:rPr>
+        <w:t>getMode</w:t>
       </w:r>
       <w:proofErr w:type="spellEnd"/>
       <w:r>
@@ -1307,7 +4018,7 @@
           <w:sz w:val="24"/>
           <w:szCs w:val="24"/>
         </w:rPr>
-        <w:t xml:space="preserve"> </w:t>
+        <w:t xml:space="preserve">(). The first one is used during the setup phase, while the second function is called in the loop to get the active mode and returns a </w:t>
       </w:r>
       <w:proofErr w:type="spellStart"/>
       <w:r>
@@ -1316,7 +4027,7 @@
           <w:sz w:val="24"/>
           <w:szCs w:val="24"/>
         </w:rPr>
-        <w:t>speedLeft</w:t>
+        <w:t>mode_t</w:t>
       </w:r>
       <w:proofErr w:type="spellEnd"/>
       <w:r>
@@ -1325,201 +4036,7 @@
           <w:sz w:val="24"/>
           <w:szCs w:val="24"/>
         </w:rPr>
-        <w:t xml:space="preserve">, </w:t>
-      </w:r>
-      <w:proofErr w:type="spellStart"/>
-      <w:r>
-        <w:rPr>
-          <w:rFonts w:ascii="Times New Roman" w:hAnsi="Times New Roman" w:cs="Times New Roman"/>
-          <w:sz w:val="24"/>
-          <w:szCs w:val="24"/>
-        </w:rPr>
-        <w:t>int</w:t>
-      </w:r>
-      <w:proofErr w:type="spellEnd"/>
-      <w:r>
-        <w:rPr>
-          <w:rFonts w:ascii="Times New Roman" w:hAnsi="Times New Roman" w:cs="Times New Roman"/>
-          <w:sz w:val="24"/>
-          <w:szCs w:val="24"/>
-        </w:rPr>
-        <w:t xml:space="preserve"> </w:t>
-      </w:r>
-      <w:proofErr w:type="spellStart"/>
-      <w:r>
-        <w:rPr>
-          <w:rFonts w:ascii="Times New Roman" w:hAnsi="Times New Roman" w:cs="Times New Roman"/>
-          <w:sz w:val="24"/>
-          <w:szCs w:val="24"/>
-        </w:rPr>
-        <w:t>speedRight</w:t>
-      </w:r>
-      <w:proofErr w:type="spellEnd"/>
-      <w:r>
-        <w:rPr>
-          <w:rFonts w:ascii="Times New Roman" w:hAnsi="Times New Roman" w:cs="Times New Roman"/>
-          <w:sz w:val="24"/>
-          <w:szCs w:val="24"/>
-        </w:rPr>
-        <w:t xml:space="preserve">) function is used to start each </w:t>
-      </w:r>
-      <w:r>
-        <w:rPr>
-          <w:rFonts w:ascii="Times New Roman" w:hAnsi="Times New Roman" w:cs="Times New Roman"/>
-          <w:sz w:val="24"/>
-          <w:szCs w:val="24"/>
-        </w:rPr>
-        <w:t>motor</w:t>
-      </w:r>
-      <w:r>
-        <w:rPr>
-          <w:rFonts w:ascii="Times New Roman" w:hAnsi="Times New Roman" w:cs="Times New Roman"/>
-          <w:sz w:val="24"/>
-          <w:szCs w:val="24"/>
-        </w:rPr>
-        <w:t xml:space="preserve"> with the specified speed.</w:t>
-      </w:r>
-      <w:r>
-        <w:rPr>
-          <w:rFonts w:ascii="Times New Roman" w:hAnsi="Times New Roman" w:cs="Times New Roman"/>
-          <w:sz w:val="24"/>
-          <w:szCs w:val="24"/>
-        </w:rPr>
-        <w:t xml:space="preserve"> This function is used as the basis for the other functions.</w:t>
-      </w:r>
-      <w:r>
-        <w:rPr>
-          <w:rFonts w:ascii="Times New Roman" w:hAnsi="Times New Roman" w:cs="Times New Roman"/>
-          <w:sz w:val="24"/>
-          <w:szCs w:val="24"/>
-        </w:rPr>
-        <w:t xml:space="preserve"> </w:t>
-      </w:r>
-      <w:r>
-        <w:rPr>
-          <w:rFonts w:ascii="Times New Roman" w:hAnsi="Times New Roman" w:cs="Times New Roman"/>
-          <w:sz w:val="24"/>
-          <w:szCs w:val="24"/>
-        </w:rPr>
-        <w:t xml:space="preserve">Other functions are: </w:t>
-      </w:r>
-      <w:proofErr w:type="gramStart"/>
-      <w:r>
-        <w:rPr>
-          <w:rFonts w:ascii="Times New Roman" w:hAnsi="Times New Roman" w:cs="Times New Roman"/>
-          <w:sz w:val="24"/>
-          <w:szCs w:val="24"/>
-        </w:rPr>
-        <w:t>drive(</w:t>
-      </w:r>
-      <w:proofErr w:type="spellStart"/>
-      <w:proofErr w:type="gramEnd"/>
-      <w:r>
-        <w:rPr>
-          <w:rFonts w:ascii="Times New Roman" w:hAnsi="Times New Roman" w:cs="Times New Roman"/>
-          <w:sz w:val="24"/>
-          <w:szCs w:val="24"/>
-        </w:rPr>
-        <w:t>int</w:t>
-      </w:r>
-      <w:proofErr w:type="spellEnd"/>
-      <w:r>
-        <w:rPr>
-          <w:rFonts w:ascii="Times New Roman" w:hAnsi="Times New Roman" w:cs="Times New Roman"/>
-          <w:sz w:val="24"/>
-          <w:szCs w:val="24"/>
-        </w:rPr>
-        <w:t xml:space="preserve"> speed) – causes both motors to start with the same speed (which can be negative for backward movement); turn(</w:t>
-      </w:r>
-      <w:proofErr w:type="spellStart"/>
-      <w:r>
-        <w:rPr>
-          <w:rFonts w:ascii="Times New Roman" w:hAnsi="Times New Roman" w:cs="Times New Roman"/>
-          <w:sz w:val="24"/>
-          <w:szCs w:val="24"/>
-        </w:rPr>
-        <w:t>int</w:t>
-      </w:r>
-      <w:proofErr w:type="spellEnd"/>
-      <w:r>
-        <w:rPr>
-          <w:rFonts w:ascii="Times New Roman" w:hAnsi="Times New Roman" w:cs="Times New Roman"/>
-          <w:sz w:val="24"/>
-          <w:szCs w:val="24"/>
-        </w:rPr>
-        <w:t xml:space="preserve"> speed) – causes one of the motors to start with the specified speed, while the other starts with the same speed but in the reverse direction, thus causing the robot to turn. The direction can be specified by giving as argument a positive or negative number (positive for right turn, negative for left turn). There is another similar function: </w:t>
-      </w:r>
-      <w:proofErr w:type="gramStart"/>
-      <w:r>
-        <w:rPr>
-          <w:rFonts w:ascii="Times New Roman" w:hAnsi="Times New Roman" w:cs="Times New Roman"/>
-          <w:sz w:val="24"/>
-          <w:szCs w:val="24"/>
-        </w:rPr>
-        <w:t>turn(</w:t>
-      </w:r>
-      <w:proofErr w:type="spellStart"/>
-      <w:proofErr w:type="gramEnd"/>
-      <w:r>
-        <w:rPr>
-          <w:rFonts w:ascii="Times New Roman" w:hAnsi="Times New Roman" w:cs="Times New Roman"/>
-          <w:sz w:val="24"/>
-          <w:szCs w:val="24"/>
-        </w:rPr>
-        <w:t>int</w:t>
-      </w:r>
-      <w:proofErr w:type="spellEnd"/>
-      <w:r>
-        <w:rPr>
-          <w:rFonts w:ascii="Times New Roman" w:hAnsi="Times New Roman" w:cs="Times New Roman"/>
-          <w:sz w:val="24"/>
-          <w:szCs w:val="24"/>
-        </w:rPr>
-        <w:t xml:space="preserve"> speed, </w:t>
-      </w:r>
-      <w:proofErr w:type="spellStart"/>
-      <w:r>
-        <w:rPr>
-          <w:rFonts w:ascii="Times New Roman" w:hAnsi="Times New Roman" w:cs="Times New Roman"/>
-          <w:sz w:val="24"/>
-          <w:szCs w:val="24"/>
-        </w:rPr>
-        <w:t>int</w:t>
-      </w:r>
-      <w:proofErr w:type="spellEnd"/>
-      <w:r>
-        <w:rPr>
-          <w:rFonts w:ascii="Times New Roman" w:hAnsi="Times New Roman" w:cs="Times New Roman"/>
-          <w:sz w:val="24"/>
-          <w:szCs w:val="24"/>
-        </w:rPr>
-        <w:t xml:space="preserve"> delayed)</w:t>
-      </w:r>
-      <w:r>
-        <w:rPr>
-          <w:rFonts w:ascii="Times New Roman" w:hAnsi="Times New Roman" w:cs="Times New Roman"/>
-          <w:sz w:val="24"/>
-          <w:szCs w:val="24"/>
-        </w:rPr>
-        <w:t xml:space="preserve"> which only turns the robot for the specified amount of time (for more precise turns). The final function is </w:t>
-      </w:r>
-      <w:proofErr w:type="gramStart"/>
-      <w:r>
-        <w:rPr>
-          <w:rFonts w:ascii="Times New Roman" w:hAnsi="Times New Roman" w:cs="Times New Roman"/>
-          <w:sz w:val="24"/>
-          <w:szCs w:val="24"/>
-        </w:rPr>
-        <w:t>stop(</w:t>
-      </w:r>
-      <w:proofErr w:type="gramEnd"/>
-      <w:r>
-        <w:rPr>
-          <w:rFonts w:ascii="Times New Roman" w:hAnsi="Times New Roman" w:cs="Times New Roman"/>
-          <w:sz w:val="24"/>
-          <w:szCs w:val="24"/>
-        </w:rPr>
-        <w:t>) and it simply stops both motors.</w:t>
+        <w:t xml:space="preserve"> value.</w:t>
       </w:r>
     </w:p>
     <w:p>
@@ -1536,6 +4053,14 @@
           <w:szCs w:val="24"/>
         </w:rPr>
       </w:pPr>
+      <w:r>
+        <w:rPr>
+          <w:rFonts w:ascii="Times New Roman" w:hAnsi="Times New Roman" w:cs="Times New Roman"/>
+          <w:sz w:val="24"/>
+          <w:szCs w:val="24"/>
+        </w:rPr>
+        <w:t xml:space="preserve">motors.cpp and </w:t>
+      </w:r>
       <w:proofErr w:type="spellStart"/>
       <w:r>
         <w:rPr>
@@ -1543,7 +4068,7 @@
           <w:sz w:val="24"/>
           <w:szCs w:val="24"/>
         </w:rPr>
-        <w:t>pinConfig.h</w:t>
+        <w:t>motors.h</w:t>
       </w:r>
       <w:proofErr w:type="spellEnd"/>
       <w:r>
@@ -1552,8 +4077,1137 @@
           <w:sz w:val="24"/>
           <w:szCs w:val="24"/>
         </w:rPr>
-        <w:t>: this header is used to specify the name of each pin used in the project.</w:t>
-      </w:r>
+        <w:t xml:space="preserve">: These files are used to specify the functionality of the robot’s 2 motors, implementing a variety of functions for this. As usual, </w:t>
+      </w:r>
+      <w:proofErr w:type="spellStart"/>
+      <w:proofErr w:type="gramStart"/>
+      <w:r>
+        <w:rPr>
+          <w:rFonts w:ascii="Times New Roman" w:hAnsi="Times New Roman" w:cs="Times New Roman"/>
+          <w:sz w:val="24"/>
+          <w:szCs w:val="24"/>
+        </w:rPr>
+        <w:t>setupMotors</w:t>
+      </w:r>
+      <w:proofErr w:type="spellEnd"/>
+      <w:r>
+        <w:rPr>
+          <w:rFonts w:ascii="Times New Roman" w:hAnsi="Times New Roman" w:cs="Times New Roman"/>
+          <w:sz w:val="24"/>
+          <w:szCs w:val="24"/>
+        </w:rPr>
+        <w:t>(</w:t>
+      </w:r>
+      <w:proofErr w:type="gramEnd"/>
+      <w:r>
+        <w:rPr>
+          <w:rFonts w:ascii="Times New Roman" w:hAnsi="Times New Roman" w:cs="Times New Roman"/>
+          <w:sz w:val="24"/>
+          <w:szCs w:val="24"/>
+        </w:rPr>
+        <w:t xml:space="preserve">) is used in the setup phase to setup the motors. The </w:t>
+      </w:r>
+      <w:proofErr w:type="gramStart"/>
+      <w:r>
+        <w:rPr>
+          <w:rFonts w:ascii="Times New Roman" w:hAnsi="Times New Roman" w:cs="Times New Roman"/>
+          <w:sz w:val="24"/>
+          <w:szCs w:val="24"/>
+        </w:rPr>
+        <w:t>go(</w:t>
+      </w:r>
+      <w:proofErr w:type="spellStart"/>
+      <w:proofErr w:type="gramEnd"/>
+      <w:r>
+        <w:rPr>
+          <w:rFonts w:ascii="Times New Roman" w:hAnsi="Times New Roman" w:cs="Times New Roman"/>
+          <w:sz w:val="24"/>
+          <w:szCs w:val="24"/>
+        </w:rPr>
+        <w:t>int</w:t>
+      </w:r>
+      <w:proofErr w:type="spellEnd"/>
+      <w:r>
+        <w:rPr>
+          <w:rFonts w:ascii="Times New Roman" w:hAnsi="Times New Roman" w:cs="Times New Roman"/>
+          <w:sz w:val="24"/>
+          <w:szCs w:val="24"/>
+        </w:rPr>
+        <w:t xml:space="preserve"> </w:t>
+      </w:r>
+      <w:proofErr w:type="spellStart"/>
+      <w:r>
+        <w:rPr>
+          <w:rFonts w:ascii="Times New Roman" w:hAnsi="Times New Roman" w:cs="Times New Roman"/>
+          <w:sz w:val="24"/>
+          <w:szCs w:val="24"/>
+        </w:rPr>
+        <w:t>speedLeft</w:t>
+      </w:r>
+      <w:proofErr w:type="spellEnd"/>
+      <w:r>
+        <w:rPr>
+          <w:rFonts w:ascii="Times New Roman" w:hAnsi="Times New Roman" w:cs="Times New Roman"/>
+          <w:sz w:val="24"/>
+          <w:szCs w:val="24"/>
+        </w:rPr>
+        <w:t xml:space="preserve">, </w:t>
+      </w:r>
+      <w:proofErr w:type="spellStart"/>
+      <w:r>
+        <w:rPr>
+          <w:rFonts w:ascii="Times New Roman" w:hAnsi="Times New Roman" w:cs="Times New Roman"/>
+          <w:sz w:val="24"/>
+          <w:szCs w:val="24"/>
+        </w:rPr>
+        <w:t>int</w:t>
+      </w:r>
+      <w:proofErr w:type="spellEnd"/>
+      <w:r>
+        <w:rPr>
+          <w:rFonts w:ascii="Times New Roman" w:hAnsi="Times New Roman" w:cs="Times New Roman"/>
+          <w:sz w:val="24"/>
+          <w:szCs w:val="24"/>
+        </w:rPr>
+        <w:t xml:space="preserve"> </w:t>
+      </w:r>
+      <w:proofErr w:type="spellStart"/>
+      <w:r>
+        <w:rPr>
+          <w:rFonts w:ascii="Times New Roman" w:hAnsi="Times New Roman" w:cs="Times New Roman"/>
+          <w:sz w:val="24"/>
+          <w:szCs w:val="24"/>
+        </w:rPr>
+        <w:t>speedRight</w:t>
+      </w:r>
+      <w:proofErr w:type="spellEnd"/>
+      <w:r>
+        <w:rPr>
+          <w:rFonts w:ascii="Times New Roman" w:hAnsi="Times New Roman" w:cs="Times New Roman"/>
+          <w:sz w:val="24"/>
+          <w:szCs w:val="24"/>
+        </w:rPr>
+        <w:t xml:space="preserve">) function is used to start each </w:t>
+      </w:r>
+      <w:r>
+        <w:rPr>
+          <w:rFonts w:ascii="Times New Roman" w:hAnsi="Times New Roman" w:cs="Times New Roman"/>
+          <w:sz w:val="24"/>
+          <w:szCs w:val="24"/>
+        </w:rPr>
+        <w:t>motor</w:t>
+      </w:r>
+      <w:r>
+        <w:rPr>
+          <w:rFonts w:ascii="Times New Roman" w:hAnsi="Times New Roman" w:cs="Times New Roman"/>
+          <w:sz w:val="24"/>
+          <w:szCs w:val="24"/>
+        </w:rPr>
+        <w:t xml:space="preserve"> with the specified speed.</w:t>
+      </w:r>
+      <w:r>
+        <w:rPr>
+          <w:rFonts w:ascii="Times New Roman" w:hAnsi="Times New Roman" w:cs="Times New Roman"/>
+          <w:sz w:val="24"/>
+          <w:szCs w:val="24"/>
+        </w:rPr>
+        <w:t xml:space="preserve"> This function is used as the basis for the other functions.</w:t>
+      </w:r>
+      <w:r>
+        <w:rPr>
+          <w:rFonts w:ascii="Times New Roman" w:hAnsi="Times New Roman" w:cs="Times New Roman"/>
+          <w:sz w:val="24"/>
+          <w:szCs w:val="24"/>
+        </w:rPr>
+        <w:t xml:space="preserve"> </w:t>
+      </w:r>
+      <w:r>
+        <w:rPr>
+          <w:rFonts w:ascii="Times New Roman" w:hAnsi="Times New Roman" w:cs="Times New Roman"/>
+          <w:sz w:val="24"/>
+          <w:szCs w:val="24"/>
+        </w:rPr>
+        <w:t xml:space="preserve">Other functions are: </w:t>
+      </w:r>
+      <w:proofErr w:type="gramStart"/>
+      <w:r>
+        <w:rPr>
+          <w:rFonts w:ascii="Times New Roman" w:hAnsi="Times New Roman" w:cs="Times New Roman"/>
+          <w:sz w:val="24"/>
+          <w:szCs w:val="24"/>
+        </w:rPr>
+        <w:t>drive(</w:t>
+      </w:r>
+      <w:proofErr w:type="spellStart"/>
+      <w:proofErr w:type="gramEnd"/>
+      <w:r>
+        <w:rPr>
+          <w:rFonts w:ascii="Times New Roman" w:hAnsi="Times New Roman" w:cs="Times New Roman"/>
+          <w:sz w:val="24"/>
+          <w:szCs w:val="24"/>
+        </w:rPr>
+        <w:t>int</w:t>
+      </w:r>
+      <w:proofErr w:type="spellEnd"/>
+      <w:r>
+        <w:rPr>
+          <w:rFonts w:ascii="Times New Roman" w:hAnsi="Times New Roman" w:cs="Times New Roman"/>
+          <w:sz w:val="24"/>
+          <w:szCs w:val="24"/>
+        </w:rPr>
+        <w:t xml:space="preserve"> speed) – causes both motors to start with the same speed (which can be negative for backward movement); turn(</w:t>
+      </w:r>
+      <w:proofErr w:type="spellStart"/>
+      <w:r>
+        <w:rPr>
+          <w:rFonts w:ascii="Times New Roman" w:hAnsi="Times New Roman" w:cs="Times New Roman"/>
+          <w:sz w:val="24"/>
+          <w:szCs w:val="24"/>
+        </w:rPr>
+        <w:t>int</w:t>
+      </w:r>
+      <w:proofErr w:type="spellEnd"/>
+      <w:r>
+        <w:rPr>
+          <w:rFonts w:ascii="Times New Roman" w:hAnsi="Times New Roman" w:cs="Times New Roman"/>
+          <w:sz w:val="24"/>
+          <w:szCs w:val="24"/>
+        </w:rPr>
+        <w:t xml:space="preserve"> speed) – causes one of the motors to start with the specified speed, while the other starts with the same speed but in the reverse direction, thus causing the robot to turn. The direction can be specified by giving as argument a positive or negative number (positive for right turn, negative for left turn). There is another similar function: </w:t>
+      </w:r>
+      <w:proofErr w:type="gramStart"/>
+      <w:r>
+        <w:rPr>
+          <w:rFonts w:ascii="Times New Roman" w:hAnsi="Times New Roman" w:cs="Times New Roman"/>
+          <w:sz w:val="24"/>
+          <w:szCs w:val="24"/>
+        </w:rPr>
+        <w:t>turn(</w:t>
+      </w:r>
+      <w:proofErr w:type="spellStart"/>
+      <w:proofErr w:type="gramEnd"/>
+      <w:r>
+        <w:rPr>
+          <w:rFonts w:ascii="Times New Roman" w:hAnsi="Times New Roman" w:cs="Times New Roman"/>
+          <w:sz w:val="24"/>
+          <w:szCs w:val="24"/>
+        </w:rPr>
+        <w:t>int</w:t>
+      </w:r>
+      <w:proofErr w:type="spellEnd"/>
+      <w:r>
+        <w:rPr>
+          <w:rFonts w:ascii="Times New Roman" w:hAnsi="Times New Roman" w:cs="Times New Roman"/>
+          <w:sz w:val="24"/>
+          <w:szCs w:val="24"/>
+        </w:rPr>
+        <w:t xml:space="preserve"> speed, </w:t>
+      </w:r>
+      <w:proofErr w:type="spellStart"/>
+      <w:r>
+        <w:rPr>
+          <w:rFonts w:ascii="Times New Roman" w:hAnsi="Times New Roman" w:cs="Times New Roman"/>
+          <w:sz w:val="24"/>
+          <w:szCs w:val="24"/>
+        </w:rPr>
+        <w:t>int</w:t>
+      </w:r>
+      <w:proofErr w:type="spellEnd"/>
+      <w:r>
+        <w:rPr>
+          <w:rFonts w:ascii="Times New Roman" w:hAnsi="Times New Roman" w:cs="Times New Roman"/>
+          <w:sz w:val="24"/>
+          <w:szCs w:val="24"/>
+        </w:rPr>
+        <w:t xml:space="preserve"> delayed)</w:t>
+      </w:r>
+      <w:r>
+        <w:rPr>
+          <w:rFonts w:ascii="Times New Roman" w:hAnsi="Times New Roman" w:cs="Times New Roman"/>
+          <w:sz w:val="24"/>
+          <w:szCs w:val="24"/>
+        </w:rPr>
+        <w:t xml:space="preserve"> which only turns the robot for the specified amount of time (for more precise turns). The final function is </w:t>
+      </w:r>
+      <w:proofErr w:type="gramStart"/>
+      <w:r>
+        <w:rPr>
+          <w:rFonts w:ascii="Times New Roman" w:hAnsi="Times New Roman" w:cs="Times New Roman"/>
+          <w:sz w:val="24"/>
+          <w:szCs w:val="24"/>
+        </w:rPr>
+        <w:t>stop(</w:t>
+      </w:r>
+      <w:proofErr w:type="gramEnd"/>
+      <w:r>
+        <w:rPr>
+          <w:rFonts w:ascii="Times New Roman" w:hAnsi="Times New Roman" w:cs="Times New Roman"/>
+          <w:sz w:val="24"/>
+          <w:szCs w:val="24"/>
+        </w:rPr>
+        <w:t>) and it simply stops both motors.</w:t>
+      </w:r>
+    </w:p>
+    <w:p>
+      <w:pPr>
+        <w:pStyle w:val="ListParagraph"/>
+        <w:ind w:left="1440"/>
+        <w:jc w:val="both"/>
+        <w:rPr>
+          <w:rFonts w:ascii="Times New Roman" w:hAnsi="Times New Roman" w:cs="Times New Roman"/>
+          <w:sz w:val="24"/>
+          <w:szCs w:val="24"/>
+        </w:rPr>
+      </w:pPr>
+      <w:bookmarkStart w:id="0" w:name="_GoBack"/>
+      <w:r>
+        <w:rPr>
+          <w:rFonts w:ascii="Times New Roman" w:hAnsi="Times New Roman" w:cs="Times New Roman"/>
+          <w:noProof/>
+          <w:sz w:val="24"/>
+          <w:szCs w:val="24"/>
+        </w:rPr>
+        <mc:AlternateContent>
+          <mc:Choice Requires="wps">
+            <w:drawing>
+              <wp:inline distT="0" distB="0" distL="0" distR="0" wp14:anchorId="0C705F26">
+                <wp:extent cx="4807527" cy="1404620"/>
+                <wp:effectExtent l="0" t="0" r="12700" b="16510"/>
+                <wp:docPr id="3" name="Text Box 2"/>
+                <wp:cNvGraphicFramePr>
+                  <a:graphicFrameLocks xmlns:a="http://schemas.openxmlformats.org/drawingml/2006/main"/>
+                </wp:cNvGraphicFramePr>
+                <a:graphic xmlns:a="http://schemas.openxmlformats.org/drawingml/2006/main">
+                  <a:graphicData uri="http://schemas.microsoft.com/office/word/2010/wordprocessingShape">
+                    <wps:wsp>
+                      <wps:cNvSpPr txBox="1">
+                        <a:spLocks noChangeArrowheads="1"/>
+                      </wps:cNvSpPr>
+                      <wps:spPr bwMode="auto">
+                        <a:xfrm>
+                          <a:off x="0" y="0"/>
+                          <a:ext cx="4807527" cy="1404620"/>
+                        </a:xfrm>
+                        <a:prstGeom prst="rect">
+                          <a:avLst/>
+                        </a:prstGeom>
+                        <a:solidFill>
+                          <a:srgbClr val="FFFFFF"/>
+                        </a:solidFill>
+                        <a:ln w="9525">
+                          <a:solidFill>
+                            <a:srgbClr val="000000"/>
+                          </a:solidFill>
+                          <a:miter lim="800000"/>
+                          <a:headEnd/>
+                          <a:tailEnd/>
+                        </a:ln>
+                      </wps:spPr>
+                      <wps:txbx>
+                        <w:txbxContent>
+                          <w:p>
+                            <w:pPr>
+                              <w:contextualSpacing/>
+                            </w:pPr>
+                            <w:r>
+                              <w:t>//applies speeds to motors</w:t>
+                            </w:r>
+                          </w:p>
+                          <w:p>
+                            <w:pPr>
+                              <w:contextualSpacing/>
+                            </w:pPr>
+                            <w:r>
+                              <w:t xml:space="preserve">void </w:t>
+                            </w:r>
+                            <w:proofErr w:type="gramStart"/>
+                            <w:r>
+                              <w:t>go(</w:t>
+                            </w:r>
+                            <w:proofErr w:type="spellStart"/>
+                            <w:proofErr w:type="gramEnd"/>
+                            <w:r>
+                              <w:t>int</w:t>
+                            </w:r>
+                            <w:proofErr w:type="spellEnd"/>
+                            <w:r>
+                              <w:t xml:space="preserve"> </w:t>
+                            </w:r>
+                            <w:proofErr w:type="spellStart"/>
+                            <w:r>
+                              <w:t>speedLeft</w:t>
+                            </w:r>
+                            <w:proofErr w:type="spellEnd"/>
+                            <w:r>
+                              <w:t xml:space="preserve">, </w:t>
+                            </w:r>
+                            <w:proofErr w:type="spellStart"/>
+                            <w:r>
+                              <w:t>int</w:t>
+                            </w:r>
+                            <w:proofErr w:type="spellEnd"/>
+                            <w:r>
+                              <w:t xml:space="preserve"> </w:t>
+                            </w:r>
+                            <w:proofErr w:type="spellStart"/>
+                            <w:r>
+                              <w:t>speedRight</w:t>
+                            </w:r>
+                            <w:proofErr w:type="spellEnd"/>
+                            <w:r>
+                              <w:t>){</w:t>
+                            </w:r>
+                          </w:p>
+                          <w:p>
+                            <w:pPr>
+                              <w:contextualSpacing/>
+                            </w:pPr>
+                            <w:r>
+                              <w:t xml:space="preserve">    if (</w:t>
+                            </w:r>
+                            <w:proofErr w:type="spellStart"/>
+                            <w:r>
+                              <w:t>speedLeft</w:t>
+                            </w:r>
+                            <w:proofErr w:type="spellEnd"/>
+                            <w:r>
+                              <w:t xml:space="preserve"> &gt; 0) {</w:t>
+                            </w:r>
+                          </w:p>
+                          <w:p>
+                            <w:pPr>
+                              <w:contextualSpacing/>
+                            </w:pPr>
+                            <w:r>
+                              <w:t xml:space="preserve">      </w:t>
+                            </w:r>
+                            <w:proofErr w:type="spellStart"/>
+                            <w:proofErr w:type="gramStart"/>
+                            <w:r>
+                              <w:t>analogWrite</w:t>
+                            </w:r>
+                            <w:proofErr w:type="spellEnd"/>
+                            <w:r>
+                              <w:t>(</w:t>
+                            </w:r>
+                            <w:proofErr w:type="spellStart"/>
+                            <w:proofErr w:type="gramEnd"/>
+                            <w:r>
+                              <w:t>leftMotorPinA</w:t>
+                            </w:r>
+                            <w:proofErr w:type="spellEnd"/>
+                            <w:r>
+                              <w:t xml:space="preserve">, </w:t>
+                            </w:r>
+                            <w:proofErr w:type="spellStart"/>
+                            <w:r>
+                              <w:t>speedLeft</w:t>
+                            </w:r>
+                            <w:proofErr w:type="spellEnd"/>
+                            <w:r>
+                              <w:t>);</w:t>
+                            </w:r>
+                          </w:p>
+                          <w:p>
+                            <w:pPr>
+                              <w:contextualSpacing/>
+                            </w:pPr>
+                            <w:r>
+                              <w:t xml:space="preserve">      </w:t>
+                            </w:r>
+                            <w:proofErr w:type="spellStart"/>
+                            <w:proofErr w:type="gramStart"/>
+                            <w:r>
+                              <w:t>analogWrite</w:t>
+                            </w:r>
+                            <w:proofErr w:type="spellEnd"/>
+                            <w:r>
+                              <w:t>(</w:t>
+                            </w:r>
+                            <w:proofErr w:type="spellStart"/>
+                            <w:proofErr w:type="gramEnd"/>
+                            <w:r>
+                              <w:t>leftMotorPinB</w:t>
+                            </w:r>
+                            <w:proofErr w:type="spellEnd"/>
+                            <w:r>
+                              <w:t>, 0);</w:t>
+                            </w:r>
+                          </w:p>
+                          <w:p>
+                            <w:pPr>
+                              <w:contextualSpacing/>
+                            </w:pPr>
+                            <w:r>
+                              <w:t xml:space="preserve">    } </w:t>
+                            </w:r>
+                          </w:p>
+                          <w:p>
+                            <w:pPr>
+                              <w:contextualSpacing/>
+                            </w:pPr>
+                            <w:r>
+                              <w:t xml:space="preserve">    else {</w:t>
+                            </w:r>
+                          </w:p>
+                          <w:p>
+                            <w:pPr>
+                              <w:contextualSpacing/>
+                            </w:pPr>
+                            <w:r>
+                              <w:t xml:space="preserve">      </w:t>
+                            </w:r>
+                            <w:proofErr w:type="spellStart"/>
+                            <w:proofErr w:type="gramStart"/>
+                            <w:r>
+                              <w:t>analogWrite</w:t>
+                            </w:r>
+                            <w:proofErr w:type="spellEnd"/>
+                            <w:r>
+                              <w:t>(</w:t>
+                            </w:r>
+                            <w:proofErr w:type="spellStart"/>
+                            <w:proofErr w:type="gramEnd"/>
+                            <w:r>
+                              <w:t>leftMotorPinA</w:t>
+                            </w:r>
+                            <w:proofErr w:type="spellEnd"/>
+                            <w:r>
+                              <w:t>, 0);</w:t>
+                            </w:r>
+                          </w:p>
+                          <w:p>
+                            <w:pPr>
+                              <w:contextualSpacing/>
+                            </w:pPr>
+                            <w:r>
+                              <w:t xml:space="preserve">      </w:t>
+                            </w:r>
+                            <w:proofErr w:type="spellStart"/>
+                            <w:proofErr w:type="gramStart"/>
+                            <w:r>
+                              <w:t>analogWrite</w:t>
+                            </w:r>
+                            <w:proofErr w:type="spellEnd"/>
+                            <w:r>
+                              <w:t>(</w:t>
+                            </w:r>
+                            <w:proofErr w:type="spellStart"/>
+                            <w:proofErr w:type="gramEnd"/>
+                            <w:r>
+                              <w:t>leftMotorPinB</w:t>
+                            </w:r>
+                            <w:proofErr w:type="spellEnd"/>
+                            <w:r>
+                              <w:t>, -</w:t>
+                            </w:r>
+                            <w:proofErr w:type="spellStart"/>
+                            <w:r>
+                              <w:t>speedLeft</w:t>
+                            </w:r>
+                            <w:proofErr w:type="spellEnd"/>
+                            <w:r>
+                              <w:t>);</w:t>
+                            </w:r>
+                          </w:p>
+                          <w:p>
+                            <w:pPr>
+                              <w:contextualSpacing/>
+                            </w:pPr>
+                            <w:r>
+                              <w:t xml:space="preserve">    }</w:t>
+                            </w:r>
+                          </w:p>
+                          <w:p>
+                            <w:pPr>
+                              <w:contextualSpacing/>
+                            </w:pPr>
+                            <w:r>
+                              <w:t xml:space="preserve">   </w:t>
+                            </w:r>
+                          </w:p>
+                          <w:p>
+                            <w:pPr>
+                              <w:contextualSpacing/>
+                            </w:pPr>
+                            <w:r>
+                              <w:t xml:space="preserve">    if (</w:t>
+                            </w:r>
+                            <w:proofErr w:type="spellStart"/>
+                            <w:r>
+                              <w:t>speedRight</w:t>
+                            </w:r>
+                            <w:proofErr w:type="spellEnd"/>
+                            <w:r>
+                              <w:t xml:space="preserve"> &gt; 0) {</w:t>
+                            </w:r>
+                          </w:p>
+                          <w:p>
+                            <w:pPr>
+                              <w:contextualSpacing/>
+                            </w:pPr>
+                            <w:r>
+                              <w:t xml:space="preserve">      </w:t>
+                            </w:r>
+                            <w:proofErr w:type="spellStart"/>
+                            <w:proofErr w:type="gramStart"/>
+                            <w:r>
+                              <w:t>analogWrite</w:t>
+                            </w:r>
+                            <w:proofErr w:type="spellEnd"/>
+                            <w:r>
+                              <w:t>(</w:t>
+                            </w:r>
+                            <w:proofErr w:type="spellStart"/>
+                            <w:proofErr w:type="gramEnd"/>
+                            <w:r>
+                              <w:t>rightMotorPinA</w:t>
+                            </w:r>
+                            <w:proofErr w:type="spellEnd"/>
+                            <w:r>
+                              <w:t xml:space="preserve">, </w:t>
+                            </w:r>
+                            <w:proofErr w:type="spellStart"/>
+                            <w:r>
+                              <w:t>speedRight</w:t>
+                            </w:r>
+                            <w:proofErr w:type="spellEnd"/>
+                            <w:r>
+                              <w:t>);</w:t>
+                            </w:r>
+                          </w:p>
+                          <w:p>
+                            <w:pPr>
+                              <w:contextualSpacing/>
+                            </w:pPr>
+                            <w:r>
+                              <w:t xml:space="preserve">      </w:t>
+                            </w:r>
+                            <w:proofErr w:type="spellStart"/>
+                            <w:proofErr w:type="gramStart"/>
+                            <w:r>
+                              <w:t>analogWrite</w:t>
+                            </w:r>
+                            <w:proofErr w:type="spellEnd"/>
+                            <w:r>
+                              <w:t>(</w:t>
+                            </w:r>
+                            <w:proofErr w:type="spellStart"/>
+                            <w:proofErr w:type="gramEnd"/>
+                            <w:r>
+                              <w:t>rightMotorPinB</w:t>
+                            </w:r>
+                            <w:proofErr w:type="spellEnd"/>
+                            <w:r>
+                              <w:t>, 0);</w:t>
+                            </w:r>
+                          </w:p>
+                          <w:p>
+                            <w:pPr>
+                              <w:contextualSpacing/>
+                            </w:pPr>
+                            <w:r>
+                              <w:t xml:space="preserve">    </w:t>
+                            </w:r>
+                            <w:proofErr w:type="gramStart"/>
+                            <w:r>
+                              <w:t>}else</w:t>
+                            </w:r>
+                            <w:proofErr w:type="gramEnd"/>
+                            <w:r>
+                              <w:t xml:space="preserve"> {</w:t>
+                            </w:r>
+                          </w:p>
+                          <w:p>
+                            <w:pPr>
+                              <w:contextualSpacing/>
+                            </w:pPr>
+                            <w:r>
+                              <w:t xml:space="preserve">      </w:t>
+                            </w:r>
+                            <w:proofErr w:type="spellStart"/>
+                            <w:proofErr w:type="gramStart"/>
+                            <w:r>
+                              <w:t>analogWrite</w:t>
+                            </w:r>
+                            <w:proofErr w:type="spellEnd"/>
+                            <w:r>
+                              <w:t>(</w:t>
+                            </w:r>
+                            <w:proofErr w:type="spellStart"/>
+                            <w:proofErr w:type="gramEnd"/>
+                            <w:r>
+                              <w:t>rightMotorPinA</w:t>
+                            </w:r>
+                            <w:proofErr w:type="spellEnd"/>
+                            <w:r>
+                              <w:t>, 0);</w:t>
+                            </w:r>
+                          </w:p>
+                          <w:p>
+                            <w:pPr>
+                              <w:contextualSpacing/>
+                            </w:pPr>
+                            <w:r>
+                              <w:t xml:space="preserve">      </w:t>
+                            </w:r>
+                            <w:proofErr w:type="spellStart"/>
+                            <w:proofErr w:type="gramStart"/>
+                            <w:r>
+                              <w:t>analogWrite</w:t>
+                            </w:r>
+                            <w:proofErr w:type="spellEnd"/>
+                            <w:r>
+                              <w:t>(</w:t>
+                            </w:r>
+                            <w:proofErr w:type="spellStart"/>
+                            <w:proofErr w:type="gramEnd"/>
+                            <w:r>
+                              <w:t>rightMotorPinB</w:t>
+                            </w:r>
+                            <w:proofErr w:type="spellEnd"/>
+                            <w:r>
+                              <w:t>, -</w:t>
+                            </w:r>
+                            <w:proofErr w:type="spellStart"/>
+                            <w:r>
+                              <w:t>speedRight</w:t>
+                            </w:r>
+                            <w:proofErr w:type="spellEnd"/>
+                            <w:r>
+                              <w:t>);</w:t>
+                            </w:r>
+                          </w:p>
+                          <w:p>
+                            <w:pPr>
+                              <w:contextualSpacing/>
+                            </w:pPr>
+                            <w:r>
+                              <w:t xml:space="preserve">    }</w:t>
+                            </w:r>
+                          </w:p>
+                          <w:p>
+                            <w:pPr>
+                              <w:contextualSpacing/>
+                            </w:pPr>
+                            <w:r>
+                              <w:t>}</w:t>
+                            </w:r>
+                          </w:p>
+                        </w:txbxContent>
+                      </wps:txbx>
+                      <wps:bodyPr rot="0" vert="horz" wrap="square" lIns="91440" tIns="45720" rIns="91440" bIns="45720" anchor="t" anchorCtr="0">
+                        <a:spAutoFit/>
+                      </wps:bodyPr>
+                    </wps:wsp>
+                  </a:graphicData>
+                </a:graphic>
+              </wp:inline>
+            </w:drawing>
+          </mc:Choice>
+          <mc:Fallback>
+            <w:pict>
+              <v:shape w14:anchorId="0C705F26" id="_x0000_s1027" type="#_x0000_t202" style="width:378.55pt;height:110.6pt;visibility:visible;mso-wrap-style:square;mso-left-percent:-10001;mso-top-percent:-10001;mso-position-horizontal:absolute;mso-position-horizontal-relative:char;mso-position-vertical:absolute;mso-position-vertical-relative:line;mso-left-percent:-10001;mso-top-percent:-10001;v-text-anchor:top" o:gfxdata="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">
+                <v:textbox style="mso-fit-shape-to-text:t">
+                  <w:txbxContent>
+                    <w:p>
+                      <w:pPr>
+                        <w:contextualSpacing/>
+                      </w:pPr>
+                      <w:r>
+                        <w:t>//applies speeds to motors</w:t>
+                      </w:r>
+                    </w:p>
+                    <w:p>
+                      <w:pPr>
+                        <w:contextualSpacing/>
+                      </w:pPr>
+                      <w:r>
+                        <w:t xml:space="preserve">void </w:t>
+                      </w:r>
+                      <w:proofErr w:type="gramStart"/>
+                      <w:r>
+                        <w:t>go(</w:t>
+                      </w:r>
+                      <w:proofErr w:type="spellStart"/>
+                      <w:proofErr w:type="gramEnd"/>
+                      <w:r>
+                        <w:t>int</w:t>
+                      </w:r>
+                      <w:proofErr w:type="spellEnd"/>
+                      <w:r>
+                        <w:t xml:space="preserve"> </w:t>
+                      </w:r>
+                      <w:proofErr w:type="spellStart"/>
+                      <w:r>
+                        <w:t>speedLeft</w:t>
+                      </w:r>
+                      <w:proofErr w:type="spellEnd"/>
+                      <w:r>
+                        <w:t xml:space="preserve">, </w:t>
+                      </w:r>
+                      <w:proofErr w:type="spellStart"/>
+                      <w:r>
+                        <w:t>int</w:t>
+                      </w:r>
+                      <w:proofErr w:type="spellEnd"/>
+                      <w:r>
+                        <w:t xml:space="preserve"> </w:t>
+                      </w:r>
+                      <w:proofErr w:type="spellStart"/>
+                      <w:r>
+                        <w:t>speedRight</w:t>
+                      </w:r>
+                      <w:proofErr w:type="spellEnd"/>
+                      <w:r>
+                        <w:t>){</w:t>
+                      </w:r>
+                    </w:p>
+                    <w:p>
+                      <w:pPr>
+                        <w:contextualSpacing/>
+                      </w:pPr>
+                      <w:r>
+                        <w:t xml:space="preserve">    if (</w:t>
+                      </w:r>
+                      <w:proofErr w:type="spellStart"/>
+                      <w:r>
+                        <w:t>speedLeft</w:t>
+                      </w:r>
+                      <w:proofErr w:type="spellEnd"/>
+                      <w:r>
+                        <w:t xml:space="preserve"> &gt; 0) {</w:t>
+                      </w:r>
+                    </w:p>
+                    <w:p>
+                      <w:pPr>
+                        <w:contextualSpacing/>
+                      </w:pPr>
+                      <w:r>
+                        <w:t xml:space="preserve">      </w:t>
+                      </w:r>
+                      <w:proofErr w:type="spellStart"/>
+                      <w:proofErr w:type="gramStart"/>
+                      <w:r>
+                        <w:t>analogWrite</w:t>
+                      </w:r>
+                      <w:proofErr w:type="spellEnd"/>
+                      <w:r>
+                        <w:t>(</w:t>
+                      </w:r>
+                      <w:proofErr w:type="spellStart"/>
+                      <w:proofErr w:type="gramEnd"/>
+                      <w:r>
+                        <w:t>leftMotorPinA</w:t>
+                      </w:r>
+                      <w:proofErr w:type="spellEnd"/>
+                      <w:r>
+                        <w:t xml:space="preserve">, </w:t>
+                      </w:r>
+                      <w:proofErr w:type="spellStart"/>
+                      <w:r>
+                        <w:t>speedLeft</w:t>
+                      </w:r>
+                      <w:proofErr w:type="spellEnd"/>
+                      <w:r>
+                        <w:t>);</w:t>
+                      </w:r>
+                    </w:p>
+                    <w:p>
+                      <w:pPr>
+                        <w:contextualSpacing/>
+                      </w:pPr>
+                      <w:r>
+                        <w:t xml:space="preserve">      </w:t>
+                      </w:r>
+                      <w:proofErr w:type="spellStart"/>
+                      <w:proofErr w:type="gramStart"/>
+                      <w:r>
+                        <w:t>analogWrite</w:t>
+                      </w:r>
+                      <w:proofErr w:type="spellEnd"/>
+                      <w:r>
+                        <w:t>(</w:t>
+                      </w:r>
+                      <w:proofErr w:type="spellStart"/>
+                      <w:proofErr w:type="gramEnd"/>
+                      <w:r>
+                        <w:t>leftMotorPinB</w:t>
+                      </w:r>
+                      <w:proofErr w:type="spellEnd"/>
+                      <w:r>
+                        <w:t>, 0);</w:t>
+                      </w:r>
+                    </w:p>
+                    <w:p>
+                      <w:pPr>
+                        <w:contextualSpacing/>
+                      </w:pPr>
+                      <w:r>
+                        <w:t xml:space="preserve">    } </w:t>
+                      </w:r>
+                    </w:p>
+                    <w:p>
+                      <w:pPr>
+                        <w:contextualSpacing/>
+                      </w:pPr>
+                      <w:r>
+                        <w:t xml:space="preserve">    else {</w:t>
+                      </w:r>
+                    </w:p>
+                    <w:p>
+                      <w:pPr>
+                        <w:contextualSpacing/>
+                      </w:pPr>
+                      <w:r>
+                        <w:t xml:space="preserve">      </w:t>
+                      </w:r>
+                      <w:proofErr w:type="spellStart"/>
+                      <w:proofErr w:type="gramStart"/>
+                      <w:r>
+                        <w:t>analogWrite</w:t>
+                      </w:r>
+                      <w:proofErr w:type="spellEnd"/>
+                      <w:r>
+                        <w:t>(</w:t>
+                      </w:r>
+                      <w:proofErr w:type="spellStart"/>
+                      <w:proofErr w:type="gramEnd"/>
+                      <w:r>
+                        <w:t>leftMotorPinA</w:t>
+                      </w:r>
+                      <w:proofErr w:type="spellEnd"/>
+                      <w:r>
+                        <w:t>, 0);</w:t>
+                      </w:r>
+                    </w:p>
+                    <w:p>
+                      <w:pPr>
+                        <w:contextualSpacing/>
+                      </w:pPr>
+                      <w:r>
+                        <w:t xml:space="preserve">      </w:t>
+                      </w:r>
+                      <w:proofErr w:type="spellStart"/>
+                      <w:proofErr w:type="gramStart"/>
+                      <w:r>
+                        <w:t>analogWrite</w:t>
+                      </w:r>
+                      <w:proofErr w:type="spellEnd"/>
+                      <w:r>
+                        <w:t>(</w:t>
+                      </w:r>
+                      <w:proofErr w:type="spellStart"/>
+                      <w:proofErr w:type="gramEnd"/>
+                      <w:r>
+                        <w:t>leftMotorPinB</w:t>
+                      </w:r>
+                      <w:proofErr w:type="spellEnd"/>
+                      <w:r>
+                        <w:t>, -</w:t>
+                      </w:r>
+                      <w:proofErr w:type="spellStart"/>
+                      <w:r>
+                        <w:t>speedLeft</w:t>
+                      </w:r>
+                      <w:proofErr w:type="spellEnd"/>
+                      <w:r>
+                        <w:t>);</w:t>
+                      </w:r>
+                    </w:p>
+                    <w:p>
+                      <w:pPr>
+                        <w:contextualSpacing/>
+                      </w:pPr>
+                      <w:r>
+                        <w:t xml:space="preserve">    }</w:t>
+                      </w:r>
+                    </w:p>
+                    <w:p>
+                      <w:pPr>
+                        <w:contextualSpacing/>
+                      </w:pPr>
+                      <w:r>
+                        <w:t xml:space="preserve">   </w:t>
+                      </w:r>
+                    </w:p>
+                    <w:p>
+                      <w:pPr>
+                        <w:contextualSpacing/>
+                      </w:pPr>
+                      <w:r>
+                        <w:t xml:space="preserve">    if (</w:t>
+                      </w:r>
+                      <w:proofErr w:type="spellStart"/>
+                      <w:r>
+                        <w:t>speedRight</w:t>
+                      </w:r>
+                      <w:proofErr w:type="spellEnd"/>
+                      <w:r>
+                        <w:t xml:space="preserve"> &gt; 0) {</w:t>
+                      </w:r>
+                    </w:p>
+                    <w:p>
+                      <w:pPr>
+                        <w:contextualSpacing/>
+                      </w:pPr>
+                      <w:r>
+                        <w:t xml:space="preserve">      </w:t>
+                      </w:r>
+                      <w:proofErr w:type="spellStart"/>
+                      <w:proofErr w:type="gramStart"/>
+                      <w:r>
+                        <w:t>analogWrite</w:t>
+                      </w:r>
+                      <w:proofErr w:type="spellEnd"/>
+                      <w:r>
+                        <w:t>(</w:t>
+                      </w:r>
+                      <w:proofErr w:type="spellStart"/>
+                      <w:proofErr w:type="gramEnd"/>
+                      <w:r>
+                        <w:t>rightMotorPinA</w:t>
+                      </w:r>
+                      <w:proofErr w:type="spellEnd"/>
+                      <w:r>
+                        <w:t xml:space="preserve">, </w:t>
+                      </w:r>
+                      <w:proofErr w:type="spellStart"/>
+                      <w:r>
+                        <w:t>speedRight</w:t>
+                      </w:r>
+                      <w:proofErr w:type="spellEnd"/>
+                      <w:r>
+                        <w:t>);</w:t>
+                      </w:r>
+                    </w:p>
+                    <w:p>
+                      <w:pPr>
+                        <w:contextualSpacing/>
+                      </w:pPr>
+                      <w:r>
+                        <w:t xml:space="preserve">      </w:t>
+                      </w:r>
+                      <w:proofErr w:type="spellStart"/>
+                      <w:proofErr w:type="gramStart"/>
+                      <w:r>
+                        <w:t>analogWrite</w:t>
+                      </w:r>
+                      <w:proofErr w:type="spellEnd"/>
+                      <w:r>
+                        <w:t>(</w:t>
+                      </w:r>
+                      <w:proofErr w:type="spellStart"/>
+                      <w:proofErr w:type="gramEnd"/>
+                      <w:r>
+                        <w:t>rightMotorPinB</w:t>
+                      </w:r>
+                      <w:proofErr w:type="spellEnd"/>
+                      <w:r>
+                        <w:t>, 0);</w:t>
+                      </w:r>
+                    </w:p>
+                    <w:p>
+                      <w:pPr>
+                        <w:contextualSpacing/>
+                      </w:pPr>
+                      <w:r>
+                        <w:t xml:space="preserve">    </w:t>
+                      </w:r>
+                      <w:proofErr w:type="gramStart"/>
+                      <w:r>
+                        <w:t>}else</w:t>
+                      </w:r>
+                      <w:proofErr w:type="gramEnd"/>
+                      <w:r>
+                        <w:t xml:space="preserve"> {</w:t>
+                      </w:r>
+                    </w:p>
+                    <w:p>
+                      <w:pPr>
+                        <w:contextualSpacing/>
+                      </w:pPr>
+                      <w:r>
+                        <w:t xml:space="preserve">      </w:t>
+                      </w:r>
+                      <w:proofErr w:type="spellStart"/>
+                      <w:proofErr w:type="gramStart"/>
+                      <w:r>
+                        <w:t>analogWrite</w:t>
+                      </w:r>
+                      <w:proofErr w:type="spellEnd"/>
+                      <w:r>
+                        <w:t>(</w:t>
+                      </w:r>
+                      <w:proofErr w:type="spellStart"/>
+                      <w:proofErr w:type="gramEnd"/>
+                      <w:r>
+                        <w:t>rightMotorPinA</w:t>
+                      </w:r>
+                      <w:proofErr w:type="spellEnd"/>
+                      <w:r>
+                        <w:t>, 0);</w:t>
+                      </w:r>
+                    </w:p>
+                    <w:p>
+                      <w:pPr>
+                        <w:contextualSpacing/>
+                      </w:pPr>
+                      <w:r>
+                        <w:t xml:space="preserve">      </w:t>
+                      </w:r>
+                      <w:proofErr w:type="spellStart"/>
+                      <w:proofErr w:type="gramStart"/>
+                      <w:r>
+                        <w:t>analogWrite</w:t>
+                      </w:r>
+                      <w:proofErr w:type="spellEnd"/>
+                      <w:r>
+                        <w:t>(</w:t>
+                      </w:r>
+                      <w:proofErr w:type="spellStart"/>
+                      <w:proofErr w:type="gramEnd"/>
+                      <w:r>
+                        <w:t>rightMotorPinB</w:t>
+                      </w:r>
+                      <w:proofErr w:type="spellEnd"/>
+                      <w:r>
+                        <w:t>, -</w:t>
+                      </w:r>
+                      <w:proofErr w:type="spellStart"/>
+                      <w:r>
+                        <w:t>speedRight</w:t>
+                      </w:r>
+                      <w:proofErr w:type="spellEnd"/>
+                      <w:r>
+                        <w:t>);</w:t>
+                      </w:r>
+                    </w:p>
+                    <w:p>
+                      <w:pPr>
+                        <w:contextualSpacing/>
+                      </w:pPr>
+                      <w:r>
+                        <w:t xml:space="preserve">    }</w:t>
+                      </w:r>
+                    </w:p>
+                    <w:p>
+                      <w:pPr>
+                        <w:contextualSpacing/>
+                      </w:pPr>
+                      <w:r>
+                        <w:t>}</w:t>
+                      </w:r>
+                    </w:p>
+                  </w:txbxContent>
+                </v:textbox>
+                <w10:anchorlock/>
+              </v:shape>
+            </w:pict>
+          </mc:Fallback>
+        </mc:AlternateContent>
+      </w:r>
+      <w:bookmarkEnd w:id="0"/>
     </w:p>
     <w:p>
       <w:pPr>
@@ -1576,6 +5230,40 @@
           <w:sz w:val="24"/>
           <w:szCs w:val="24"/>
         </w:rPr>
+        <w:lastRenderedPageBreak/>
+        <w:t>pinConfig.h</w:t>
+      </w:r>
+      <w:proofErr w:type="spellEnd"/>
+      <w:r>
+        <w:rPr>
+          <w:rFonts w:ascii="Times New Roman" w:hAnsi="Times New Roman" w:cs="Times New Roman"/>
+          <w:sz w:val="24"/>
+          <w:szCs w:val="24"/>
+        </w:rPr>
+        <w:t>: this header is used to specify the name of each pin used in the project.</w:t>
+      </w:r>
+    </w:p>
+    <w:p>
+      <w:pPr>
+        <w:pStyle w:val="ListParagraph"/>
+        <w:numPr>
+          <w:ilvl w:val="0"/>
+          <w:numId w:val="4"/>
+        </w:numPr>
+        <w:jc w:val="both"/>
+        <w:rPr>
+          <w:rFonts w:ascii="Times New Roman" w:hAnsi="Times New Roman" w:cs="Times New Roman"/>
+          <w:sz w:val="24"/>
+          <w:szCs w:val="24"/>
+        </w:rPr>
+      </w:pPr>
+      <w:proofErr w:type="spellStart"/>
+      <w:r>
+        <w:rPr>
+          <w:rFonts w:ascii="Times New Roman" w:hAnsi="Times New Roman" w:cs="Times New Roman"/>
+          <w:sz w:val="24"/>
+          <w:szCs w:val="24"/>
+        </w:rPr>
         <w:t>sysConfig.h</w:t>
       </w:r>
       <w:proofErr w:type="spellEnd"/>
@@ -1587,11 +5275,9 @@
         </w:rPr>
         <w:t>: this header is used to specify all the constants used in the project.</w:t>
       </w:r>
-      <w:bookmarkStart w:id="0" w:name="_GoBack"/>
-      <w:bookmarkEnd w:id="0"/>
     </w:p>
     <w:sectPr>
-      <w:headerReference w:type="default" r:id="rId7"/>
+      <w:headerReference w:type="default" r:id="rId9"/>
       <w:pgSz w:w="11906" w:h="16838"/>
       <w:pgMar w:top="1440" w:right="1440" w:bottom="1440" w:left="1440" w:header="708" w:footer="708" w:gutter="0"/>
       <w:cols w:space="708"/>

</xml_diff>

<commit_message>
added picture of finished robot
</commit_message>
<xml_diff>
--- a/Design with MicroProcessors.docx
+++ b/Design with MicroProcessors.docx
@@ -482,7 +482,7 @@
         <w:lastRenderedPageBreak/>
         <w:drawing>
           <wp:inline distT="0" distB="0" distL="0" distR="0">
-            <wp:extent cx="3931263" cy="2611581"/>
+            <wp:extent cx="3070860" cy="2040005"/>
             <wp:effectExtent l="0" t="0" r="0" b="0"/>
             <wp:docPr id="1" name="Picture 1"/>
             <wp:cNvGraphicFramePr>
@@ -510,7 +510,7 @@
                   <pic:spPr>
                     <a:xfrm>
                       <a:off x="0" y="0"/>
-                      <a:ext cx="3960747" cy="2631167"/>
+                      <a:ext cx="3123649" cy="2075074"/>
                     </a:xfrm>
                     <a:prstGeom prst="rect">
                       <a:avLst/>
@@ -561,8 +561,8 @@
         </w:rPr>
         <w:drawing>
           <wp:inline distT="0" distB="0" distL="0" distR="0">
-            <wp:extent cx="3947502" cy="3292125"/>
-            <wp:effectExtent l="0" t="0" r="0" b="3810"/>
+            <wp:extent cx="2788920" cy="2325895"/>
+            <wp:effectExtent l="0" t="0" r="0" b="0"/>
             <wp:docPr id="2" name="Picture 2"/>
             <wp:cNvGraphicFramePr>
               <a:graphicFrameLocks xmlns:a="http://schemas.openxmlformats.org/drawingml/2006/main" noChangeAspect="1"/>
@@ -589,7 +589,7 @@
                   <pic:spPr>
                     <a:xfrm>
                       <a:off x="0" y="0"/>
-                      <a:ext cx="3947502" cy="3292125"/>
+                      <a:ext cx="2799147" cy="2334424"/>
                     </a:xfrm>
                     <a:prstGeom prst="rect">
                       <a:avLst/>
@@ -624,6 +624,87 @@
     <w:p>
       <w:pPr>
         <w:ind w:left="1800"/>
+        <w:jc w:val="center"/>
+        <w:rPr>
+          <w:rFonts w:ascii="Times New Roman" w:hAnsi="Times New Roman" w:cs="Times New Roman"/>
+          <w:sz w:val="24"/>
+          <w:szCs w:val="32"/>
+        </w:rPr>
+      </w:pPr>
+      <w:r>
+        <w:rPr>
+          <w:rFonts w:ascii="Times New Roman" w:hAnsi="Times New Roman" w:cs="Times New Roman"/>
+          <w:noProof/>
+          <w:sz w:val="24"/>
+          <w:szCs w:val="32"/>
+        </w:rPr>
+        <w:drawing>
+          <wp:inline distT="0" distB="0" distL="0" distR="0">
+            <wp:extent cx="2814111" cy="2110740"/>
+            <wp:effectExtent l="0" t="0" r="5715" b="3810"/>
+            <wp:docPr id="4" name="Picture 4"/>
+            <wp:cNvGraphicFramePr>
+              <a:graphicFrameLocks xmlns:a="http://schemas.openxmlformats.org/drawingml/2006/main" noChangeAspect="1"/>
+            </wp:cNvGraphicFramePr>
+            <a:graphic xmlns:a="http://schemas.openxmlformats.org/drawingml/2006/main">
+              <a:graphicData uri="http://schemas.openxmlformats.org/drawingml/2006/picture">
+                <pic:pic xmlns:pic="http://schemas.openxmlformats.org/drawingml/2006/picture">
+                  <pic:nvPicPr>
+                    <pic:cNvPr id="4" name="26937768_1524126111017357_1799277766_o.jpg"/>
+                    <pic:cNvPicPr/>
+                  </pic:nvPicPr>
+                  <pic:blipFill>
+                    <a:blip r:embed="rId9" cstate="print">
+                      <a:extLst>
+                        <a:ext uri="{28A0092B-C50C-407E-A947-70E740481C1C}">
+                          <a14:useLocalDpi xmlns:a14="http://schemas.microsoft.com/office/drawing/2010/main" val="0"/>
+                        </a:ext>
+                      </a:extLst>
+                    </a:blip>
+                    <a:stretch>
+                      <a:fillRect/>
+                    </a:stretch>
+                  </pic:blipFill>
+                  <pic:spPr>
+                    <a:xfrm>
+                      <a:off x="0" y="0"/>
+                      <a:ext cx="2817858" cy="2113550"/>
+                    </a:xfrm>
+                    <a:prstGeom prst="rect">
+                      <a:avLst/>
+                    </a:prstGeom>
+                  </pic:spPr>
+                </pic:pic>
+              </a:graphicData>
+            </a:graphic>
+          </wp:inline>
+        </w:drawing>
+      </w:r>
+    </w:p>
+    <w:p>
+      <w:pPr>
+        <w:ind w:left="1800"/>
+        <w:jc w:val="center"/>
+        <w:rPr>
+          <w:rFonts w:ascii="Times New Roman" w:hAnsi="Times New Roman" w:cs="Times New Roman"/>
+          <w:sz w:val="24"/>
+          <w:szCs w:val="32"/>
+        </w:rPr>
+      </w:pPr>
+      <w:r>
+        <w:rPr>
+          <w:rFonts w:ascii="Times New Roman" w:hAnsi="Times New Roman" w:cs="Times New Roman"/>
+          <w:sz w:val="24"/>
+          <w:szCs w:val="32"/>
+        </w:rPr>
+        <w:t>After the modifications – top view</w:t>
+      </w:r>
+      <w:bookmarkStart w:id="0" w:name="_GoBack"/>
+      <w:bookmarkEnd w:id="0"/>
+    </w:p>
+    <w:p>
+      <w:pPr>
+        <w:ind w:left="1800"/>
         <w:jc w:val="both"/>
         <w:rPr>
           <w:rFonts w:ascii="Times New Roman" w:hAnsi="Times New Roman" w:cs="Times New Roman"/>
@@ -751,6 +832,7 @@
           <w:sz w:val="24"/>
           <w:szCs w:val="24"/>
         </w:rPr>
+        <w:lastRenderedPageBreak/>
         <w:t>xmr.ino</w:t>
       </w:r>
       <w:proofErr w:type="spellEnd"/>
@@ -840,16 +922,7 @@
           <w:sz w:val="24"/>
           <w:szCs w:val="24"/>
         </w:rPr>
-        <w:t xml:space="preserve">get the mode of operation, the calls the appropriate loop function. One of the </w:t>
-      </w:r>
-      <w:r>
-        <w:rPr>
-          <w:rFonts w:ascii="Times New Roman" w:hAnsi="Times New Roman" w:cs="Times New Roman"/>
-          <w:sz w:val="24"/>
-          <w:szCs w:val="24"/>
-        </w:rPr>
-        <w:lastRenderedPageBreak/>
-        <w:t xml:space="preserve">loop functions, </w:t>
+        <w:t xml:space="preserve">get the mode of operation, the calls the appropriate loop function. One of the loop functions, </w:t>
       </w:r>
       <w:proofErr w:type="spellStart"/>
       <w:proofErr w:type="gramStart"/>
@@ -1065,6 +1138,7 @@
           <w:sz w:val="24"/>
           <w:szCs w:val="24"/>
         </w:rPr>
+        <w:lastRenderedPageBreak/>
         <mc:AlternateContent>
           <mc:Choice Requires="wps">
             <w:drawing>
@@ -3724,7 +3798,6 @@
           <w:sz w:val="24"/>
           <w:szCs w:val="24"/>
         </w:rPr>
-        <w:lastRenderedPageBreak/>
         <w:t xml:space="preserve">bluetooth.cpp and </w:t>
       </w:r>
       <w:proofErr w:type="spellStart"/>
@@ -3900,7 +3973,16 @@
           <w:sz w:val="24"/>
           <w:szCs w:val="24"/>
         </w:rPr>
-        <w:t xml:space="preserve">) which has as possible values all the modes of operation of the robot: </w:t>
+        <w:t xml:space="preserve">) which has as possible values all </w:t>
+      </w:r>
+      <w:r>
+        <w:rPr>
+          <w:rFonts w:ascii="Times New Roman" w:hAnsi="Times New Roman" w:cs="Times New Roman"/>
+          <w:sz w:val="24"/>
+          <w:szCs w:val="24"/>
+        </w:rPr>
+        <w:lastRenderedPageBreak/>
+        <w:t xml:space="preserve">the modes of operation of the robot: </w:t>
       </w:r>
       <w:proofErr w:type="spellStart"/>
       <w:r>
@@ -4359,7 +4441,6 @@
           <w:szCs w:val="24"/>
         </w:rPr>
       </w:pPr>
-      <w:bookmarkStart w:id="0" w:name="_GoBack"/>
       <w:r>
         <w:rPr>
           <w:rFonts w:ascii="Times New Roman" w:hAnsi="Times New Roman" w:cs="Times New Roman"/>
@@ -5207,7 +5288,6 @@
           </mc:Fallback>
         </mc:AlternateContent>
       </w:r>
-      <w:bookmarkEnd w:id="0"/>
     </w:p>
     <w:p>
       <w:pPr>
@@ -5230,7 +5310,6 @@
           <w:sz w:val="24"/>
           <w:szCs w:val="24"/>
         </w:rPr>
-        <w:lastRenderedPageBreak/>
         <w:t>pinConfig.h</w:t>
       </w:r>
       <w:proofErr w:type="spellEnd"/>
@@ -5277,7 +5356,7 @@
       </w:r>
     </w:p>
     <w:sectPr>
-      <w:headerReference w:type="default" r:id="rId9"/>
+      <w:headerReference w:type="default" r:id="rId10"/>
       <w:pgSz w:w="11906" w:h="16838"/>
       <w:pgMar w:top="1440" w:right="1440" w:bottom="1440" w:left="1440" w:header="708" w:footer="708" w:gutter="0"/>
       <w:cols w:space="708"/>

</xml_diff>